<commit_message>
Adicionado descriçao formal dos casos de uso e modelo conceitual
</commit_message>
<xml_diff>
--- a/Cafeteria/docs/cafeteria_engSoft.docx
+++ b/Cafeteria/docs/cafeteria_engSoft.docx
@@ -1030,437 +1030,1556 @@
     </w:p>
     <w:p>
       <w:pPr>
-        <w:rPr>
-          <w:rFonts w:ascii="Times New Roman" w:hAnsi="Times New Roman" w:cs="Times New Roman"/>
-          <w:sz w:val="24"/>
-          <w:szCs w:val="24"/>
-        </w:rPr>
-      </w:pPr>
-      <w:r>
-        <w:rPr>
-          <w:rFonts w:ascii="Times New Roman" w:hAnsi="Times New Roman" w:cs="Times New Roman"/>
-          <w:sz w:val="24"/>
-          <w:szCs w:val="24"/>
-        </w:rPr>
-        <w:t xml:space="preserve">3 – Diagrama de sequência </w:t>
-      </w:r>
-      <w:r>
-        <w:rPr>
-          <w:rFonts w:ascii="Times New Roman" w:hAnsi="Times New Roman" w:cs="Times New Roman"/>
-          <w:sz w:val="24"/>
-          <w:szCs w:val="24"/>
-        </w:rPr>
-        <w:tab/>
-      </w:r>
-      <w:r>
-        <w:rPr>
-          <w:rFonts w:ascii="Times New Roman" w:hAnsi="Times New Roman" w:cs="Times New Roman"/>
-          <w:sz w:val="24"/>
-          <w:szCs w:val="24"/>
-        </w:rPr>
-        <w:tab/>
-      </w:r>
-      <w:r>
-        <w:rPr>
-          <w:rFonts w:ascii="Times New Roman" w:hAnsi="Times New Roman" w:cs="Times New Roman"/>
-          <w:sz w:val="24"/>
-          <w:szCs w:val="24"/>
-        </w:rPr>
-        <w:tab/>
-      </w:r>
-      <w:r>
-        <w:rPr>
-          <w:rFonts w:ascii="Times New Roman" w:hAnsi="Times New Roman" w:cs="Times New Roman"/>
-          <w:sz w:val="24"/>
-          <w:szCs w:val="24"/>
-        </w:rPr>
-        <w:tab/>
-      </w:r>
-      <w:r>
-        <w:rPr>
-          <w:rFonts w:ascii="Times New Roman" w:hAnsi="Times New Roman" w:cs="Times New Roman"/>
-          <w:sz w:val="24"/>
-          <w:szCs w:val="24"/>
-        </w:rPr>
-        <w:tab/>
-      </w:r>
-      <w:r>
-        <w:rPr>
-          <w:rFonts w:ascii="Times New Roman" w:hAnsi="Times New Roman" w:cs="Times New Roman"/>
-          <w:sz w:val="24"/>
-          <w:szCs w:val="24"/>
-        </w:rPr>
-        <w:tab/>
-      </w:r>
-      <w:r>
-        <w:rPr>
-          <w:rFonts w:ascii="Times New Roman" w:hAnsi="Times New Roman" w:cs="Times New Roman"/>
-          <w:sz w:val="24"/>
-          <w:szCs w:val="24"/>
-        </w:rPr>
-        <w:tab/>
-      </w:r>
-      <w:r>
-        <w:rPr>
-          <w:rFonts w:ascii="Times New Roman" w:hAnsi="Times New Roman" w:cs="Times New Roman"/>
-          <w:sz w:val="24"/>
-          <w:szCs w:val="24"/>
-        </w:rPr>
-        <w:tab/>
-        <w:t>6</w:t>
-      </w:r>
-    </w:p>
-    <w:p>
-      <w:pPr>
-        <w:rPr>
-          <w:rFonts w:ascii="Times New Roman" w:hAnsi="Times New Roman" w:cs="Times New Roman"/>
-          <w:sz w:val="24"/>
-          <w:szCs w:val="24"/>
-        </w:rPr>
-      </w:pPr>
-      <w:r>
-        <w:rPr>
-          <w:rFonts w:ascii="Times New Roman" w:hAnsi="Times New Roman" w:cs="Times New Roman"/>
-          <w:sz w:val="24"/>
-          <w:szCs w:val="24"/>
-        </w:rPr>
-        <w:t xml:space="preserve">4 – Diagrama de caso de uso </w:t>
-      </w:r>
-      <w:r>
-        <w:rPr>
-          <w:rFonts w:ascii="Times New Roman" w:hAnsi="Times New Roman" w:cs="Times New Roman"/>
-          <w:sz w:val="24"/>
-          <w:szCs w:val="24"/>
-        </w:rPr>
-        <w:tab/>
-      </w:r>
-      <w:r>
-        <w:rPr>
-          <w:rFonts w:ascii="Times New Roman" w:hAnsi="Times New Roman" w:cs="Times New Roman"/>
-          <w:sz w:val="24"/>
-          <w:szCs w:val="24"/>
-        </w:rPr>
-        <w:tab/>
-      </w:r>
-      <w:r>
-        <w:rPr>
-          <w:rFonts w:ascii="Times New Roman" w:hAnsi="Times New Roman" w:cs="Times New Roman"/>
-          <w:sz w:val="24"/>
-          <w:szCs w:val="24"/>
-        </w:rPr>
-        <w:tab/>
-      </w:r>
-      <w:r>
-        <w:rPr>
-          <w:rFonts w:ascii="Times New Roman" w:hAnsi="Times New Roman" w:cs="Times New Roman"/>
-          <w:sz w:val="24"/>
-          <w:szCs w:val="24"/>
-        </w:rPr>
-        <w:tab/>
-      </w:r>
-      <w:r>
-        <w:rPr>
-          <w:rFonts w:ascii="Times New Roman" w:hAnsi="Times New Roman" w:cs="Times New Roman"/>
-          <w:sz w:val="24"/>
-          <w:szCs w:val="24"/>
-        </w:rPr>
-        <w:tab/>
-      </w:r>
-      <w:r>
-        <w:rPr>
-          <w:rFonts w:ascii="Times New Roman" w:hAnsi="Times New Roman" w:cs="Times New Roman"/>
-          <w:sz w:val="24"/>
-          <w:szCs w:val="24"/>
-        </w:rPr>
-        <w:tab/>
-      </w:r>
-      <w:r>
-        <w:rPr>
-          <w:rFonts w:ascii="Times New Roman" w:hAnsi="Times New Roman" w:cs="Times New Roman"/>
-          <w:sz w:val="24"/>
-          <w:szCs w:val="24"/>
-        </w:rPr>
-        <w:tab/>
-      </w:r>
-      <w:r>
-        <w:rPr>
-          <w:rFonts w:ascii="Times New Roman" w:hAnsi="Times New Roman" w:cs="Times New Roman"/>
-          <w:sz w:val="24"/>
-          <w:szCs w:val="24"/>
-        </w:rPr>
-        <w:tab/>
-        <w:t>6</w:t>
+        <w:ind w:firstLine="708"/>
+        <w:rPr>
+          <w:rFonts w:ascii="Times New Roman" w:hAnsi="Times New Roman" w:cs="Times New Roman"/>
+          <w:sz w:val="24"/>
+          <w:szCs w:val="24"/>
+        </w:rPr>
+      </w:pPr>
+      <w:r>
+        <w:rPr>
+          <w:rFonts w:ascii="Times New Roman" w:hAnsi="Times New Roman" w:cs="Times New Roman"/>
+          <w:sz w:val="24"/>
+          <w:szCs w:val="24"/>
+        </w:rPr>
+        <w:t xml:space="preserve">2.1 </w:t>
+      </w:r>
+      <w:r>
+        <w:rPr>
+          <w:rFonts w:ascii="Times New Roman" w:hAnsi="Times New Roman" w:cs="Times New Roman"/>
+          <w:sz w:val="24"/>
+          <w:szCs w:val="24"/>
+        </w:rPr>
+        <w:t xml:space="preserve">– </w:t>
+      </w:r>
+      <w:r>
+        <w:rPr>
+          <w:rFonts w:ascii="Times New Roman" w:hAnsi="Times New Roman" w:cs="Times New Roman"/>
+          <w:sz w:val="24"/>
+          <w:szCs w:val="24"/>
+        </w:rPr>
+        <w:t>Requisito</w:t>
+      </w:r>
+      <w:r>
+        <w:rPr>
+          <w:rFonts w:ascii="Times New Roman" w:hAnsi="Times New Roman" w:cs="Times New Roman"/>
+          <w:sz w:val="24"/>
+          <w:szCs w:val="24"/>
+        </w:rPr>
+        <w:t xml:space="preserve"> funcional 1</w:t>
+      </w:r>
+      <w:r>
+        <w:rPr>
+          <w:rFonts w:ascii="Times New Roman" w:hAnsi="Times New Roman" w:cs="Times New Roman"/>
+          <w:sz w:val="24"/>
+          <w:szCs w:val="24"/>
+        </w:rPr>
+        <w:tab/>
+      </w:r>
+      <w:r>
+        <w:rPr>
+          <w:rFonts w:ascii="Times New Roman" w:hAnsi="Times New Roman" w:cs="Times New Roman"/>
+          <w:sz w:val="24"/>
+          <w:szCs w:val="24"/>
+        </w:rPr>
+        <w:tab/>
+      </w:r>
+      <w:r>
+        <w:rPr>
+          <w:rFonts w:ascii="Times New Roman" w:hAnsi="Times New Roman" w:cs="Times New Roman"/>
+          <w:sz w:val="24"/>
+          <w:szCs w:val="24"/>
+        </w:rPr>
+        <w:tab/>
+      </w:r>
+      <w:r>
+        <w:rPr>
+          <w:rFonts w:ascii="Times New Roman" w:hAnsi="Times New Roman" w:cs="Times New Roman"/>
+          <w:sz w:val="24"/>
+          <w:szCs w:val="24"/>
+        </w:rPr>
+        <w:tab/>
+      </w:r>
+      <w:r>
+        <w:rPr>
+          <w:rFonts w:ascii="Times New Roman" w:hAnsi="Times New Roman" w:cs="Times New Roman"/>
+          <w:sz w:val="24"/>
+          <w:szCs w:val="24"/>
+        </w:rPr>
+        <w:tab/>
+      </w:r>
+      <w:r>
+        <w:rPr>
+          <w:rFonts w:ascii="Times New Roman" w:hAnsi="Times New Roman" w:cs="Times New Roman"/>
+          <w:sz w:val="24"/>
+          <w:szCs w:val="24"/>
+        </w:rPr>
+        <w:tab/>
+      </w:r>
+      <w:r>
+        <w:rPr>
+          <w:rFonts w:ascii="Times New Roman" w:hAnsi="Times New Roman" w:cs="Times New Roman"/>
+          <w:sz w:val="24"/>
+          <w:szCs w:val="24"/>
+        </w:rPr>
+        <w:tab/>
+        <w:t>4</w:t>
+      </w:r>
+    </w:p>
+    <w:p>
+      <w:pPr>
+        <w:ind w:firstLine="708"/>
+        <w:rPr>
+          <w:rFonts w:ascii="Times New Roman" w:hAnsi="Times New Roman" w:cs="Times New Roman"/>
+          <w:sz w:val="24"/>
+          <w:szCs w:val="24"/>
+        </w:rPr>
+      </w:pPr>
+      <w:r>
+        <w:rPr>
+          <w:rFonts w:ascii="Times New Roman" w:hAnsi="Times New Roman" w:cs="Times New Roman"/>
+          <w:sz w:val="24"/>
+          <w:szCs w:val="24"/>
+        </w:rPr>
+        <w:t xml:space="preserve">2.2 – </w:t>
+      </w:r>
+      <w:r>
+        <w:rPr>
+          <w:rFonts w:ascii="Times New Roman" w:hAnsi="Times New Roman" w:cs="Times New Roman"/>
+          <w:sz w:val="24"/>
+          <w:szCs w:val="24"/>
+        </w:rPr>
+        <w:t>Requisito</w:t>
+      </w:r>
+      <w:r>
+        <w:rPr>
+          <w:rFonts w:ascii="Times New Roman" w:hAnsi="Times New Roman" w:cs="Times New Roman"/>
+          <w:sz w:val="24"/>
+          <w:szCs w:val="24"/>
+        </w:rPr>
+        <w:t xml:space="preserve"> funcional 2</w:t>
+      </w:r>
+      <w:r>
+        <w:rPr>
+          <w:rFonts w:ascii="Times New Roman" w:hAnsi="Times New Roman" w:cs="Times New Roman"/>
+          <w:sz w:val="24"/>
+          <w:szCs w:val="24"/>
+        </w:rPr>
+        <w:tab/>
+      </w:r>
+      <w:r>
+        <w:rPr>
+          <w:rFonts w:ascii="Times New Roman" w:hAnsi="Times New Roman" w:cs="Times New Roman"/>
+          <w:sz w:val="24"/>
+          <w:szCs w:val="24"/>
+        </w:rPr>
+        <w:tab/>
+      </w:r>
+      <w:r>
+        <w:rPr>
+          <w:rFonts w:ascii="Times New Roman" w:hAnsi="Times New Roman" w:cs="Times New Roman"/>
+          <w:sz w:val="24"/>
+          <w:szCs w:val="24"/>
+        </w:rPr>
+        <w:tab/>
+      </w:r>
+      <w:r>
+        <w:rPr>
+          <w:rFonts w:ascii="Times New Roman" w:hAnsi="Times New Roman" w:cs="Times New Roman"/>
+          <w:sz w:val="24"/>
+          <w:szCs w:val="24"/>
+        </w:rPr>
+        <w:tab/>
+      </w:r>
+      <w:r>
+        <w:rPr>
+          <w:rFonts w:ascii="Times New Roman" w:hAnsi="Times New Roman" w:cs="Times New Roman"/>
+          <w:sz w:val="24"/>
+          <w:szCs w:val="24"/>
+        </w:rPr>
+        <w:tab/>
+      </w:r>
+      <w:r>
+        <w:rPr>
+          <w:rFonts w:ascii="Times New Roman" w:hAnsi="Times New Roman" w:cs="Times New Roman"/>
+          <w:sz w:val="24"/>
+          <w:szCs w:val="24"/>
+        </w:rPr>
+        <w:tab/>
+      </w:r>
+      <w:r>
+        <w:rPr>
+          <w:rFonts w:ascii="Times New Roman" w:hAnsi="Times New Roman" w:cs="Times New Roman"/>
+          <w:sz w:val="24"/>
+          <w:szCs w:val="24"/>
+        </w:rPr>
+        <w:tab/>
+        <w:t>4</w:t>
       </w:r>
       <w:bookmarkStart w:id="0" w:name="_GoBack"/>
       <w:bookmarkEnd w:id="0"/>
-      <w:r>
-        <w:rPr>
-          <w:rFonts w:ascii="Times New Roman" w:hAnsi="Times New Roman" w:cs="Times New Roman"/>
-          <w:sz w:val="24"/>
-          <w:szCs w:val="24"/>
-        </w:rPr>
-        <w:t xml:space="preserve"> </w:t>
-      </w:r>
-    </w:p>
-    <w:p>
-      <w:pPr>
-        <w:jc w:val="center"/>
-        <w:rPr>
-          <w:rFonts w:ascii="Times New Roman" w:hAnsi="Times New Roman" w:cs="Times New Roman"/>
-          <w:sz w:val="24"/>
-          <w:szCs w:val="24"/>
-        </w:rPr>
-      </w:pPr>
-    </w:p>
-    <w:p>
-      <w:pPr>
-        <w:jc w:val="center"/>
-        <w:rPr>
-          <w:rFonts w:ascii="Times New Roman" w:hAnsi="Times New Roman" w:cs="Times New Roman"/>
-          <w:sz w:val="24"/>
-          <w:szCs w:val="24"/>
-        </w:rPr>
-      </w:pPr>
-    </w:p>
-    <w:p>
-      <w:pPr>
-        <w:jc w:val="center"/>
-        <w:rPr>
-          <w:rFonts w:ascii="Times New Roman" w:hAnsi="Times New Roman" w:cs="Times New Roman"/>
-          <w:sz w:val="24"/>
-          <w:szCs w:val="24"/>
-        </w:rPr>
-      </w:pPr>
-    </w:p>
-    <w:p>
-      <w:pPr>
-        <w:jc w:val="center"/>
-        <w:rPr>
-          <w:rFonts w:ascii="Times New Roman" w:hAnsi="Times New Roman" w:cs="Times New Roman"/>
-          <w:sz w:val="24"/>
-          <w:szCs w:val="24"/>
-        </w:rPr>
-      </w:pPr>
-    </w:p>
-    <w:p>
-      <w:pPr>
-        <w:jc w:val="center"/>
-        <w:rPr>
-          <w:rFonts w:ascii="Times New Roman" w:hAnsi="Times New Roman" w:cs="Times New Roman"/>
-          <w:sz w:val="24"/>
-          <w:szCs w:val="24"/>
-        </w:rPr>
-      </w:pPr>
-    </w:p>
-    <w:p>
-      <w:pPr>
-        <w:jc w:val="center"/>
-        <w:rPr>
-          <w:rFonts w:ascii="Times New Roman" w:hAnsi="Times New Roman" w:cs="Times New Roman"/>
-          <w:sz w:val="24"/>
-          <w:szCs w:val="24"/>
-        </w:rPr>
-      </w:pPr>
-    </w:p>
-    <w:p>
-      <w:pPr>
-        <w:jc w:val="center"/>
-        <w:rPr>
-          <w:rFonts w:ascii="Times New Roman" w:hAnsi="Times New Roman" w:cs="Times New Roman"/>
-          <w:sz w:val="24"/>
-          <w:szCs w:val="24"/>
-        </w:rPr>
-      </w:pPr>
-    </w:p>
-    <w:p>
-      <w:pPr>
-        <w:jc w:val="center"/>
-        <w:rPr>
-          <w:rFonts w:ascii="Times New Roman" w:hAnsi="Times New Roman" w:cs="Times New Roman"/>
-          <w:sz w:val="24"/>
-          <w:szCs w:val="24"/>
-        </w:rPr>
-      </w:pPr>
-    </w:p>
-    <w:p>
-      <w:pPr>
-        <w:jc w:val="center"/>
-        <w:rPr>
-          <w:rFonts w:ascii="Times New Roman" w:hAnsi="Times New Roman" w:cs="Times New Roman"/>
-          <w:sz w:val="24"/>
-          <w:szCs w:val="24"/>
-        </w:rPr>
-      </w:pPr>
-    </w:p>
-    <w:p>
-      <w:pPr>
-        <w:jc w:val="center"/>
-        <w:rPr>
-          <w:rFonts w:ascii="Times New Roman" w:hAnsi="Times New Roman" w:cs="Times New Roman"/>
-          <w:sz w:val="24"/>
-          <w:szCs w:val="24"/>
-        </w:rPr>
-      </w:pPr>
-    </w:p>
-    <w:p>
-      <w:pPr>
-        <w:jc w:val="center"/>
-        <w:rPr>
-          <w:rFonts w:ascii="Times New Roman" w:hAnsi="Times New Roman" w:cs="Times New Roman"/>
-          <w:sz w:val="24"/>
-          <w:szCs w:val="24"/>
-        </w:rPr>
-      </w:pPr>
-    </w:p>
-    <w:p>
-      <w:pPr>
-        <w:jc w:val="center"/>
-        <w:rPr>
-          <w:rFonts w:ascii="Times New Roman" w:hAnsi="Times New Roman" w:cs="Times New Roman"/>
-          <w:sz w:val="24"/>
-          <w:szCs w:val="24"/>
-        </w:rPr>
-      </w:pPr>
-    </w:p>
-    <w:p>
-      <w:pPr>
-        <w:jc w:val="center"/>
-        <w:rPr>
-          <w:rFonts w:ascii="Times New Roman" w:hAnsi="Times New Roman" w:cs="Times New Roman"/>
-          <w:sz w:val="24"/>
-          <w:szCs w:val="24"/>
-        </w:rPr>
-      </w:pPr>
-    </w:p>
-    <w:p>
-      <w:pPr>
-        <w:jc w:val="center"/>
-        <w:rPr>
-          <w:rFonts w:ascii="Times New Roman" w:hAnsi="Times New Roman" w:cs="Times New Roman"/>
-          <w:sz w:val="24"/>
-          <w:szCs w:val="24"/>
-        </w:rPr>
-      </w:pPr>
-    </w:p>
-    <w:p>
-      <w:pPr>
-        <w:jc w:val="center"/>
-        <w:rPr>
-          <w:rFonts w:ascii="Times New Roman" w:hAnsi="Times New Roman" w:cs="Times New Roman"/>
-          <w:sz w:val="24"/>
-          <w:szCs w:val="24"/>
-        </w:rPr>
-      </w:pPr>
-    </w:p>
-    <w:p>
-      <w:pPr>
-        <w:jc w:val="center"/>
-        <w:rPr>
-          <w:rFonts w:ascii="Times New Roman" w:hAnsi="Times New Roman" w:cs="Times New Roman"/>
-          <w:sz w:val="24"/>
-          <w:szCs w:val="24"/>
-        </w:rPr>
-      </w:pPr>
-    </w:p>
-    <w:p>
-      <w:pPr>
-        <w:jc w:val="center"/>
-        <w:rPr>
-          <w:rFonts w:ascii="Times New Roman" w:hAnsi="Times New Roman" w:cs="Times New Roman"/>
-          <w:sz w:val="24"/>
-          <w:szCs w:val="24"/>
-        </w:rPr>
-      </w:pPr>
-    </w:p>
-    <w:p>
-      <w:pPr>
-        <w:jc w:val="center"/>
-        <w:rPr>
-          <w:rFonts w:ascii="Times New Roman" w:hAnsi="Times New Roman" w:cs="Times New Roman"/>
-          <w:sz w:val="24"/>
-          <w:szCs w:val="24"/>
-        </w:rPr>
-      </w:pPr>
-    </w:p>
-    <w:p>
-      <w:pPr>
-        <w:jc w:val="center"/>
-        <w:rPr>
-          <w:rFonts w:ascii="Times New Roman" w:hAnsi="Times New Roman" w:cs="Times New Roman"/>
-          <w:sz w:val="24"/>
-          <w:szCs w:val="24"/>
-        </w:rPr>
-      </w:pPr>
-    </w:p>
-    <w:p>
-      <w:pPr>
-        <w:jc w:val="center"/>
-        <w:rPr>
-          <w:rFonts w:ascii="Times New Roman" w:hAnsi="Times New Roman" w:cs="Times New Roman"/>
-          <w:sz w:val="24"/>
-          <w:szCs w:val="24"/>
-        </w:rPr>
-      </w:pPr>
-    </w:p>
-    <w:p>
-      <w:pPr>
-        <w:jc w:val="center"/>
-        <w:rPr>
-          <w:rFonts w:ascii="Times New Roman" w:hAnsi="Times New Roman" w:cs="Times New Roman"/>
-          <w:sz w:val="24"/>
-          <w:szCs w:val="24"/>
-        </w:rPr>
-      </w:pPr>
-    </w:p>
-    <w:p>
-      <w:pPr>
-        <w:jc w:val="center"/>
-        <w:rPr>
-          <w:rFonts w:ascii="Times New Roman" w:hAnsi="Times New Roman" w:cs="Times New Roman"/>
-          <w:sz w:val="24"/>
-          <w:szCs w:val="24"/>
-        </w:rPr>
-      </w:pPr>
-    </w:p>
-    <w:p>
-      <w:pPr>
-        <w:jc w:val="center"/>
-        <w:rPr>
-          <w:rFonts w:ascii="Times New Roman" w:hAnsi="Times New Roman" w:cs="Times New Roman"/>
-          <w:sz w:val="24"/>
-          <w:szCs w:val="24"/>
-        </w:rPr>
-      </w:pPr>
-    </w:p>
-    <w:p>
-      <w:pPr>
-        <w:jc w:val="center"/>
-        <w:rPr>
-          <w:rFonts w:ascii="Times New Roman" w:hAnsi="Times New Roman" w:cs="Times New Roman"/>
-          <w:sz w:val="24"/>
-          <w:szCs w:val="24"/>
-        </w:rPr>
-      </w:pPr>
-    </w:p>
-    <w:p>
-      <w:pPr>
-        <w:jc w:val="center"/>
-        <w:rPr>
-          <w:rFonts w:ascii="Times New Roman" w:hAnsi="Times New Roman" w:cs="Times New Roman"/>
-          <w:sz w:val="24"/>
-          <w:szCs w:val="24"/>
-        </w:rPr>
-      </w:pPr>
-    </w:p>
-    <w:p>
-      <w:pPr>
-        <w:jc w:val="center"/>
-        <w:rPr>
-          <w:rFonts w:ascii="Times New Roman" w:hAnsi="Times New Roman" w:cs="Times New Roman"/>
-          <w:sz w:val="24"/>
-          <w:szCs w:val="24"/>
-        </w:rPr>
-      </w:pPr>
+    </w:p>
+    <w:p>
+      <w:pPr>
+        <w:ind w:firstLine="708"/>
+        <w:rPr>
+          <w:rFonts w:ascii="Times New Roman" w:hAnsi="Times New Roman" w:cs="Times New Roman"/>
+          <w:sz w:val="24"/>
+          <w:szCs w:val="24"/>
+        </w:rPr>
+      </w:pPr>
+      <w:r>
+        <w:rPr>
+          <w:rFonts w:ascii="Times New Roman" w:hAnsi="Times New Roman" w:cs="Times New Roman"/>
+          <w:sz w:val="24"/>
+          <w:szCs w:val="24"/>
+        </w:rPr>
+        <w:t xml:space="preserve">2.3 – </w:t>
+      </w:r>
+      <w:r>
+        <w:rPr>
+          <w:rFonts w:ascii="Times New Roman" w:hAnsi="Times New Roman" w:cs="Times New Roman"/>
+          <w:sz w:val="24"/>
+          <w:szCs w:val="24"/>
+        </w:rPr>
+        <w:t>Requisito</w:t>
+      </w:r>
+      <w:r>
+        <w:rPr>
+          <w:rFonts w:ascii="Times New Roman" w:hAnsi="Times New Roman" w:cs="Times New Roman"/>
+          <w:sz w:val="24"/>
+          <w:szCs w:val="24"/>
+        </w:rPr>
+        <w:t xml:space="preserve"> funcional 3</w:t>
+      </w:r>
+      <w:r>
+        <w:rPr>
+          <w:rFonts w:ascii="Times New Roman" w:hAnsi="Times New Roman" w:cs="Times New Roman"/>
+          <w:sz w:val="24"/>
+          <w:szCs w:val="24"/>
+        </w:rPr>
+        <w:tab/>
+      </w:r>
+      <w:r>
+        <w:rPr>
+          <w:rFonts w:ascii="Times New Roman" w:hAnsi="Times New Roman" w:cs="Times New Roman"/>
+          <w:sz w:val="24"/>
+          <w:szCs w:val="24"/>
+        </w:rPr>
+        <w:tab/>
+      </w:r>
+      <w:r>
+        <w:rPr>
+          <w:rFonts w:ascii="Times New Roman" w:hAnsi="Times New Roman" w:cs="Times New Roman"/>
+          <w:sz w:val="24"/>
+          <w:szCs w:val="24"/>
+        </w:rPr>
+        <w:tab/>
+      </w:r>
+      <w:r>
+        <w:rPr>
+          <w:rFonts w:ascii="Times New Roman" w:hAnsi="Times New Roman" w:cs="Times New Roman"/>
+          <w:sz w:val="24"/>
+          <w:szCs w:val="24"/>
+        </w:rPr>
+        <w:tab/>
+      </w:r>
+      <w:r>
+        <w:rPr>
+          <w:rFonts w:ascii="Times New Roman" w:hAnsi="Times New Roman" w:cs="Times New Roman"/>
+          <w:sz w:val="24"/>
+          <w:szCs w:val="24"/>
+        </w:rPr>
+        <w:tab/>
+      </w:r>
+      <w:r>
+        <w:rPr>
+          <w:rFonts w:ascii="Times New Roman" w:hAnsi="Times New Roman" w:cs="Times New Roman"/>
+          <w:sz w:val="24"/>
+          <w:szCs w:val="24"/>
+        </w:rPr>
+        <w:tab/>
+      </w:r>
+      <w:r>
+        <w:rPr>
+          <w:rFonts w:ascii="Times New Roman" w:hAnsi="Times New Roman" w:cs="Times New Roman"/>
+          <w:sz w:val="24"/>
+          <w:szCs w:val="24"/>
+        </w:rPr>
+        <w:tab/>
+        <w:t>5</w:t>
+      </w:r>
+    </w:p>
+    <w:p>
+      <w:pPr>
+        <w:ind w:firstLine="708"/>
+        <w:rPr>
+          <w:rFonts w:ascii="Times New Roman" w:hAnsi="Times New Roman" w:cs="Times New Roman"/>
+          <w:sz w:val="24"/>
+          <w:szCs w:val="24"/>
+        </w:rPr>
+      </w:pPr>
+      <w:r>
+        <w:rPr>
+          <w:rFonts w:ascii="Times New Roman" w:hAnsi="Times New Roman" w:cs="Times New Roman"/>
+          <w:sz w:val="24"/>
+          <w:szCs w:val="24"/>
+        </w:rPr>
+        <w:t xml:space="preserve">2.4 – </w:t>
+      </w:r>
+      <w:r>
+        <w:rPr>
+          <w:rFonts w:ascii="Times New Roman" w:hAnsi="Times New Roman" w:cs="Times New Roman"/>
+          <w:sz w:val="24"/>
+          <w:szCs w:val="24"/>
+        </w:rPr>
+        <w:t>Requisito</w:t>
+      </w:r>
+      <w:r>
+        <w:rPr>
+          <w:rFonts w:ascii="Times New Roman" w:hAnsi="Times New Roman" w:cs="Times New Roman"/>
+          <w:sz w:val="24"/>
+          <w:szCs w:val="24"/>
+        </w:rPr>
+        <w:t xml:space="preserve"> funcional </w:t>
+      </w:r>
+      <w:r>
+        <w:rPr>
+          <w:rFonts w:ascii="Times New Roman" w:hAnsi="Times New Roman" w:cs="Times New Roman"/>
+          <w:sz w:val="24"/>
+          <w:szCs w:val="24"/>
+        </w:rPr>
+        <w:t xml:space="preserve">4 </w:t>
+      </w:r>
+      <w:r>
+        <w:rPr>
+          <w:rFonts w:ascii="Times New Roman" w:hAnsi="Times New Roman" w:cs="Times New Roman"/>
+          <w:sz w:val="24"/>
+          <w:szCs w:val="24"/>
+        </w:rPr>
+        <w:tab/>
+      </w:r>
+      <w:r>
+        <w:rPr>
+          <w:rFonts w:ascii="Times New Roman" w:hAnsi="Times New Roman" w:cs="Times New Roman"/>
+          <w:sz w:val="24"/>
+          <w:szCs w:val="24"/>
+        </w:rPr>
+        <w:tab/>
+      </w:r>
+      <w:r>
+        <w:rPr>
+          <w:rFonts w:ascii="Times New Roman" w:hAnsi="Times New Roman" w:cs="Times New Roman"/>
+          <w:sz w:val="24"/>
+          <w:szCs w:val="24"/>
+        </w:rPr>
+        <w:tab/>
+      </w:r>
+      <w:r>
+        <w:rPr>
+          <w:rFonts w:ascii="Times New Roman" w:hAnsi="Times New Roman" w:cs="Times New Roman"/>
+          <w:sz w:val="24"/>
+          <w:szCs w:val="24"/>
+        </w:rPr>
+        <w:tab/>
+      </w:r>
+      <w:r>
+        <w:rPr>
+          <w:rFonts w:ascii="Times New Roman" w:hAnsi="Times New Roman" w:cs="Times New Roman"/>
+          <w:sz w:val="24"/>
+          <w:szCs w:val="24"/>
+        </w:rPr>
+        <w:tab/>
+      </w:r>
+      <w:r>
+        <w:rPr>
+          <w:rFonts w:ascii="Times New Roman" w:hAnsi="Times New Roman" w:cs="Times New Roman"/>
+          <w:sz w:val="24"/>
+          <w:szCs w:val="24"/>
+        </w:rPr>
+        <w:tab/>
+      </w:r>
+      <w:r>
+        <w:rPr>
+          <w:rFonts w:ascii="Times New Roman" w:hAnsi="Times New Roman" w:cs="Times New Roman"/>
+          <w:sz w:val="24"/>
+          <w:szCs w:val="24"/>
+        </w:rPr>
+        <w:tab/>
+        <w:t>5</w:t>
+      </w:r>
+    </w:p>
+    <w:p>
+      <w:pPr>
+        <w:ind w:firstLine="708"/>
+        <w:rPr>
+          <w:rFonts w:ascii="Times New Roman" w:hAnsi="Times New Roman" w:cs="Times New Roman"/>
+          <w:sz w:val="24"/>
+          <w:szCs w:val="24"/>
+        </w:rPr>
+      </w:pPr>
+      <w:r>
+        <w:rPr>
+          <w:rFonts w:ascii="Times New Roman" w:hAnsi="Times New Roman" w:cs="Times New Roman"/>
+          <w:sz w:val="24"/>
+          <w:szCs w:val="24"/>
+        </w:rPr>
+        <w:t xml:space="preserve">2.5 – </w:t>
+      </w:r>
+      <w:r>
+        <w:rPr>
+          <w:rFonts w:ascii="Times New Roman" w:hAnsi="Times New Roman" w:cs="Times New Roman"/>
+          <w:sz w:val="24"/>
+          <w:szCs w:val="24"/>
+        </w:rPr>
+        <w:t>Requisito</w:t>
+      </w:r>
+      <w:r>
+        <w:rPr>
+          <w:rFonts w:ascii="Times New Roman" w:hAnsi="Times New Roman" w:cs="Times New Roman"/>
+          <w:sz w:val="24"/>
+          <w:szCs w:val="24"/>
+        </w:rPr>
+        <w:t xml:space="preserve"> funcional 5</w:t>
+      </w:r>
+      <w:r>
+        <w:rPr>
+          <w:rFonts w:ascii="Times New Roman" w:hAnsi="Times New Roman" w:cs="Times New Roman"/>
+          <w:sz w:val="24"/>
+          <w:szCs w:val="24"/>
+        </w:rPr>
+        <w:tab/>
+      </w:r>
+      <w:r>
+        <w:rPr>
+          <w:rFonts w:ascii="Times New Roman" w:hAnsi="Times New Roman" w:cs="Times New Roman"/>
+          <w:sz w:val="24"/>
+          <w:szCs w:val="24"/>
+        </w:rPr>
+        <w:tab/>
+      </w:r>
+      <w:r>
+        <w:rPr>
+          <w:rFonts w:ascii="Times New Roman" w:hAnsi="Times New Roman" w:cs="Times New Roman"/>
+          <w:sz w:val="24"/>
+          <w:szCs w:val="24"/>
+        </w:rPr>
+        <w:tab/>
+      </w:r>
+      <w:r>
+        <w:rPr>
+          <w:rFonts w:ascii="Times New Roman" w:hAnsi="Times New Roman" w:cs="Times New Roman"/>
+          <w:sz w:val="24"/>
+          <w:szCs w:val="24"/>
+        </w:rPr>
+        <w:tab/>
+      </w:r>
+      <w:r>
+        <w:rPr>
+          <w:rFonts w:ascii="Times New Roman" w:hAnsi="Times New Roman" w:cs="Times New Roman"/>
+          <w:sz w:val="24"/>
+          <w:szCs w:val="24"/>
+        </w:rPr>
+        <w:tab/>
+      </w:r>
+      <w:r>
+        <w:rPr>
+          <w:rFonts w:ascii="Times New Roman" w:hAnsi="Times New Roman" w:cs="Times New Roman"/>
+          <w:sz w:val="24"/>
+          <w:szCs w:val="24"/>
+        </w:rPr>
+        <w:tab/>
+      </w:r>
+      <w:r>
+        <w:rPr>
+          <w:rFonts w:ascii="Times New Roman" w:hAnsi="Times New Roman" w:cs="Times New Roman"/>
+          <w:sz w:val="24"/>
+          <w:szCs w:val="24"/>
+        </w:rPr>
+        <w:tab/>
+        <w:t>5</w:t>
+      </w:r>
+    </w:p>
+    <w:p>
+      <w:pPr>
+        <w:ind w:firstLine="708"/>
+        <w:rPr>
+          <w:rFonts w:ascii="Times New Roman" w:hAnsi="Times New Roman" w:cs="Times New Roman"/>
+          <w:sz w:val="24"/>
+          <w:szCs w:val="24"/>
+        </w:rPr>
+      </w:pPr>
+      <w:r>
+        <w:rPr>
+          <w:rFonts w:ascii="Times New Roman" w:hAnsi="Times New Roman" w:cs="Times New Roman"/>
+          <w:sz w:val="24"/>
+          <w:szCs w:val="24"/>
+        </w:rPr>
+        <w:t xml:space="preserve">2.6 – </w:t>
+      </w:r>
+      <w:r>
+        <w:rPr>
+          <w:rFonts w:ascii="Times New Roman" w:hAnsi="Times New Roman" w:cs="Times New Roman"/>
+          <w:sz w:val="24"/>
+          <w:szCs w:val="24"/>
+        </w:rPr>
+        <w:t>Requisito</w:t>
+      </w:r>
+      <w:r>
+        <w:rPr>
+          <w:rFonts w:ascii="Times New Roman" w:hAnsi="Times New Roman" w:cs="Times New Roman"/>
+          <w:sz w:val="24"/>
+          <w:szCs w:val="24"/>
+        </w:rPr>
+        <w:t xml:space="preserve"> funcional 6</w:t>
+      </w:r>
+      <w:r>
+        <w:rPr>
+          <w:rFonts w:ascii="Times New Roman" w:hAnsi="Times New Roman" w:cs="Times New Roman"/>
+          <w:sz w:val="24"/>
+          <w:szCs w:val="24"/>
+        </w:rPr>
+        <w:tab/>
+      </w:r>
+      <w:r>
+        <w:rPr>
+          <w:rFonts w:ascii="Times New Roman" w:hAnsi="Times New Roman" w:cs="Times New Roman"/>
+          <w:sz w:val="24"/>
+          <w:szCs w:val="24"/>
+        </w:rPr>
+        <w:tab/>
+      </w:r>
+      <w:r>
+        <w:rPr>
+          <w:rFonts w:ascii="Times New Roman" w:hAnsi="Times New Roman" w:cs="Times New Roman"/>
+          <w:sz w:val="24"/>
+          <w:szCs w:val="24"/>
+        </w:rPr>
+        <w:tab/>
+      </w:r>
+      <w:r>
+        <w:rPr>
+          <w:rFonts w:ascii="Times New Roman" w:hAnsi="Times New Roman" w:cs="Times New Roman"/>
+          <w:sz w:val="24"/>
+          <w:szCs w:val="24"/>
+        </w:rPr>
+        <w:tab/>
+      </w:r>
+      <w:r>
+        <w:rPr>
+          <w:rFonts w:ascii="Times New Roman" w:hAnsi="Times New Roman" w:cs="Times New Roman"/>
+          <w:sz w:val="24"/>
+          <w:szCs w:val="24"/>
+        </w:rPr>
+        <w:tab/>
+      </w:r>
+      <w:r>
+        <w:rPr>
+          <w:rFonts w:ascii="Times New Roman" w:hAnsi="Times New Roman" w:cs="Times New Roman"/>
+          <w:sz w:val="24"/>
+          <w:szCs w:val="24"/>
+        </w:rPr>
+        <w:tab/>
+      </w:r>
+      <w:r>
+        <w:rPr>
+          <w:rFonts w:ascii="Times New Roman" w:hAnsi="Times New Roman" w:cs="Times New Roman"/>
+          <w:sz w:val="24"/>
+          <w:szCs w:val="24"/>
+        </w:rPr>
+        <w:tab/>
+        <w:t>5</w:t>
+      </w:r>
+    </w:p>
+    <w:p>
+      <w:pPr>
+        <w:ind w:firstLine="708"/>
+        <w:rPr>
+          <w:rFonts w:ascii="Times New Roman" w:hAnsi="Times New Roman" w:cs="Times New Roman"/>
+          <w:sz w:val="24"/>
+          <w:szCs w:val="24"/>
+        </w:rPr>
+      </w:pPr>
+      <w:r>
+        <w:rPr>
+          <w:rFonts w:ascii="Times New Roman" w:hAnsi="Times New Roman" w:cs="Times New Roman"/>
+          <w:sz w:val="24"/>
+          <w:szCs w:val="24"/>
+        </w:rPr>
+        <w:t xml:space="preserve">2.7 – </w:t>
+      </w:r>
+      <w:r>
+        <w:rPr>
+          <w:rFonts w:ascii="Times New Roman" w:hAnsi="Times New Roman" w:cs="Times New Roman"/>
+          <w:sz w:val="24"/>
+          <w:szCs w:val="24"/>
+        </w:rPr>
+        <w:t>Requisito</w:t>
+      </w:r>
+      <w:r>
+        <w:rPr>
+          <w:rFonts w:ascii="Times New Roman" w:hAnsi="Times New Roman" w:cs="Times New Roman"/>
+          <w:sz w:val="24"/>
+          <w:szCs w:val="24"/>
+        </w:rPr>
+        <w:t xml:space="preserve"> funcional 7</w:t>
+      </w:r>
+      <w:r>
+        <w:rPr>
+          <w:rFonts w:ascii="Times New Roman" w:hAnsi="Times New Roman" w:cs="Times New Roman"/>
+          <w:sz w:val="24"/>
+          <w:szCs w:val="24"/>
+        </w:rPr>
+        <w:tab/>
+      </w:r>
+      <w:r>
+        <w:rPr>
+          <w:rFonts w:ascii="Times New Roman" w:hAnsi="Times New Roman" w:cs="Times New Roman"/>
+          <w:sz w:val="24"/>
+          <w:szCs w:val="24"/>
+        </w:rPr>
+        <w:tab/>
+      </w:r>
+      <w:r>
+        <w:rPr>
+          <w:rFonts w:ascii="Times New Roman" w:hAnsi="Times New Roman" w:cs="Times New Roman"/>
+          <w:sz w:val="24"/>
+          <w:szCs w:val="24"/>
+        </w:rPr>
+        <w:tab/>
+      </w:r>
+      <w:r>
+        <w:rPr>
+          <w:rFonts w:ascii="Times New Roman" w:hAnsi="Times New Roman" w:cs="Times New Roman"/>
+          <w:sz w:val="24"/>
+          <w:szCs w:val="24"/>
+        </w:rPr>
+        <w:tab/>
+      </w:r>
+      <w:r>
+        <w:rPr>
+          <w:rFonts w:ascii="Times New Roman" w:hAnsi="Times New Roman" w:cs="Times New Roman"/>
+          <w:sz w:val="24"/>
+          <w:szCs w:val="24"/>
+        </w:rPr>
+        <w:tab/>
+      </w:r>
+      <w:r>
+        <w:rPr>
+          <w:rFonts w:ascii="Times New Roman" w:hAnsi="Times New Roman" w:cs="Times New Roman"/>
+          <w:sz w:val="24"/>
+          <w:szCs w:val="24"/>
+        </w:rPr>
+        <w:tab/>
+      </w:r>
+      <w:r>
+        <w:rPr>
+          <w:rFonts w:ascii="Times New Roman" w:hAnsi="Times New Roman" w:cs="Times New Roman"/>
+          <w:sz w:val="24"/>
+          <w:szCs w:val="24"/>
+        </w:rPr>
+        <w:tab/>
+        <w:t>5</w:t>
+      </w:r>
+    </w:p>
+    <w:p>
+      <w:pPr>
+        <w:rPr>
+          <w:rFonts w:ascii="Times New Roman" w:hAnsi="Times New Roman" w:cs="Times New Roman"/>
+          <w:sz w:val="24"/>
+          <w:szCs w:val="24"/>
+        </w:rPr>
+      </w:pPr>
+      <w:r>
+        <w:rPr>
+          <w:rFonts w:ascii="Times New Roman" w:hAnsi="Times New Roman" w:cs="Times New Roman"/>
+          <w:sz w:val="24"/>
+          <w:szCs w:val="24"/>
+        </w:rPr>
+        <w:t xml:space="preserve">3 – Diagrama de sequência </w:t>
+      </w:r>
+      <w:r>
+        <w:rPr>
+          <w:rFonts w:ascii="Times New Roman" w:hAnsi="Times New Roman" w:cs="Times New Roman"/>
+          <w:sz w:val="24"/>
+          <w:szCs w:val="24"/>
+        </w:rPr>
+        <w:tab/>
+      </w:r>
+      <w:r>
+        <w:rPr>
+          <w:rFonts w:ascii="Times New Roman" w:hAnsi="Times New Roman" w:cs="Times New Roman"/>
+          <w:sz w:val="24"/>
+          <w:szCs w:val="24"/>
+        </w:rPr>
+        <w:tab/>
+      </w:r>
+      <w:r>
+        <w:rPr>
+          <w:rFonts w:ascii="Times New Roman" w:hAnsi="Times New Roman" w:cs="Times New Roman"/>
+          <w:sz w:val="24"/>
+          <w:szCs w:val="24"/>
+        </w:rPr>
+        <w:tab/>
+      </w:r>
+      <w:r>
+        <w:rPr>
+          <w:rFonts w:ascii="Times New Roman" w:hAnsi="Times New Roman" w:cs="Times New Roman"/>
+          <w:sz w:val="24"/>
+          <w:szCs w:val="24"/>
+        </w:rPr>
+        <w:tab/>
+      </w:r>
+      <w:r>
+        <w:rPr>
+          <w:rFonts w:ascii="Times New Roman" w:hAnsi="Times New Roman" w:cs="Times New Roman"/>
+          <w:sz w:val="24"/>
+          <w:szCs w:val="24"/>
+        </w:rPr>
+        <w:tab/>
+      </w:r>
+      <w:r>
+        <w:rPr>
+          <w:rFonts w:ascii="Times New Roman" w:hAnsi="Times New Roman" w:cs="Times New Roman"/>
+          <w:sz w:val="24"/>
+          <w:szCs w:val="24"/>
+        </w:rPr>
+        <w:tab/>
+      </w:r>
+      <w:r>
+        <w:rPr>
+          <w:rFonts w:ascii="Times New Roman" w:hAnsi="Times New Roman" w:cs="Times New Roman"/>
+          <w:sz w:val="24"/>
+          <w:szCs w:val="24"/>
+        </w:rPr>
+        <w:tab/>
+      </w:r>
+      <w:r>
+        <w:rPr>
+          <w:rFonts w:ascii="Times New Roman" w:hAnsi="Times New Roman" w:cs="Times New Roman"/>
+          <w:sz w:val="24"/>
+          <w:szCs w:val="24"/>
+        </w:rPr>
+        <w:tab/>
+        <w:t>6</w:t>
+      </w:r>
+    </w:p>
+    <w:p>
+      <w:pPr>
+        <w:rPr>
+          <w:rFonts w:ascii="Times New Roman" w:hAnsi="Times New Roman" w:cs="Times New Roman"/>
+          <w:sz w:val="24"/>
+          <w:szCs w:val="24"/>
+        </w:rPr>
+      </w:pPr>
+      <w:r>
+        <w:rPr>
+          <w:rFonts w:ascii="Times New Roman" w:hAnsi="Times New Roman" w:cs="Times New Roman"/>
+          <w:sz w:val="24"/>
+          <w:szCs w:val="24"/>
+        </w:rPr>
+        <w:t xml:space="preserve">4 – Diagrama de caso de uso </w:t>
+      </w:r>
+      <w:r>
+        <w:rPr>
+          <w:rFonts w:ascii="Times New Roman" w:hAnsi="Times New Roman" w:cs="Times New Roman"/>
+          <w:sz w:val="24"/>
+          <w:szCs w:val="24"/>
+        </w:rPr>
+        <w:tab/>
+      </w:r>
+      <w:r>
+        <w:rPr>
+          <w:rFonts w:ascii="Times New Roman" w:hAnsi="Times New Roman" w:cs="Times New Roman"/>
+          <w:sz w:val="24"/>
+          <w:szCs w:val="24"/>
+        </w:rPr>
+        <w:tab/>
+      </w:r>
+      <w:r>
+        <w:rPr>
+          <w:rFonts w:ascii="Times New Roman" w:hAnsi="Times New Roman" w:cs="Times New Roman"/>
+          <w:sz w:val="24"/>
+          <w:szCs w:val="24"/>
+        </w:rPr>
+        <w:tab/>
+      </w:r>
+      <w:r>
+        <w:rPr>
+          <w:rFonts w:ascii="Times New Roman" w:hAnsi="Times New Roman" w:cs="Times New Roman"/>
+          <w:sz w:val="24"/>
+          <w:szCs w:val="24"/>
+        </w:rPr>
+        <w:tab/>
+      </w:r>
+      <w:r>
+        <w:rPr>
+          <w:rFonts w:ascii="Times New Roman" w:hAnsi="Times New Roman" w:cs="Times New Roman"/>
+          <w:sz w:val="24"/>
+          <w:szCs w:val="24"/>
+        </w:rPr>
+        <w:tab/>
+      </w:r>
+      <w:r>
+        <w:rPr>
+          <w:rFonts w:ascii="Times New Roman" w:hAnsi="Times New Roman" w:cs="Times New Roman"/>
+          <w:sz w:val="24"/>
+          <w:szCs w:val="24"/>
+        </w:rPr>
+        <w:tab/>
+      </w:r>
+      <w:r>
+        <w:rPr>
+          <w:rFonts w:ascii="Times New Roman" w:hAnsi="Times New Roman" w:cs="Times New Roman"/>
+          <w:sz w:val="24"/>
+          <w:szCs w:val="24"/>
+        </w:rPr>
+        <w:tab/>
+      </w:r>
+      <w:r>
+        <w:rPr>
+          <w:rFonts w:ascii="Times New Roman" w:hAnsi="Times New Roman" w:cs="Times New Roman"/>
+          <w:sz w:val="24"/>
+          <w:szCs w:val="24"/>
+        </w:rPr>
+        <w:tab/>
+        <w:t xml:space="preserve">6 </w:t>
+      </w:r>
+    </w:p>
+    <w:p>
+      <w:pPr>
+        <w:rPr>
+          <w:rFonts w:ascii="Times New Roman" w:hAnsi="Times New Roman" w:cs="Times New Roman"/>
+          <w:sz w:val="24"/>
+          <w:szCs w:val="24"/>
+        </w:rPr>
+      </w:pPr>
+      <w:r>
+        <w:rPr>
+          <w:rFonts w:ascii="Times New Roman" w:hAnsi="Times New Roman" w:cs="Times New Roman"/>
+          <w:sz w:val="24"/>
+          <w:szCs w:val="24"/>
+        </w:rPr>
+        <w:t>5 – Descrição formal dos casos de uso</w:t>
+      </w:r>
+      <w:r>
+        <w:rPr>
+          <w:rFonts w:ascii="Times New Roman" w:hAnsi="Times New Roman" w:cs="Times New Roman"/>
+          <w:sz w:val="24"/>
+          <w:szCs w:val="24"/>
+        </w:rPr>
+        <w:tab/>
+      </w:r>
+      <w:r>
+        <w:rPr>
+          <w:rFonts w:ascii="Times New Roman" w:hAnsi="Times New Roman" w:cs="Times New Roman"/>
+          <w:sz w:val="24"/>
+          <w:szCs w:val="24"/>
+        </w:rPr>
+        <w:tab/>
+      </w:r>
+      <w:r>
+        <w:rPr>
+          <w:rFonts w:ascii="Times New Roman" w:hAnsi="Times New Roman" w:cs="Times New Roman"/>
+          <w:sz w:val="24"/>
+          <w:szCs w:val="24"/>
+        </w:rPr>
+        <w:tab/>
+      </w:r>
+      <w:r>
+        <w:rPr>
+          <w:rFonts w:ascii="Times New Roman" w:hAnsi="Times New Roman" w:cs="Times New Roman"/>
+          <w:sz w:val="24"/>
+          <w:szCs w:val="24"/>
+        </w:rPr>
+        <w:tab/>
+      </w:r>
+      <w:r>
+        <w:rPr>
+          <w:rFonts w:ascii="Times New Roman" w:hAnsi="Times New Roman" w:cs="Times New Roman"/>
+          <w:sz w:val="24"/>
+          <w:szCs w:val="24"/>
+        </w:rPr>
+        <w:tab/>
+      </w:r>
+      <w:r>
+        <w:rPr>
+          <w:rFonts w:ascii="Times New Roman" w:hAnsi="Times New Roman" w:cs="Times New Roman"/>
+          <w:sz w:val="24"/>
+          <w:szCs w:val="24"/>
+        </w:rPr>
+        <w:tab/>
+        <w:t>7</w:t>
+      </w:r>
+    </w:p>
+    <w:p>
+      <w:pPr>
+        <w:ind w:firstLine="708"/>
+        <w:rPr>
+          <w:rFonts w:ascii="Times New Roman" w:hAnsi="Times New Roman" w:cs="Times New Roman"/>
+          <w:sz w:val="24"/>
+          <w:szCs w:val="24"/>
+        </w:rPr>
+      </w:pPr>
+      <w:r>
+        <w:rPr>
+          <w:rFonts w:ascii="Times New Roman" w:hAnsi="Times New Roman" w:cs="Times New Roman"/>
+          <w:sz w:val="24"/>
+          <w:szCs w:val="24"/>
+        </w:rPr>
+        <w:t>5.1 – Caso de uso 1</w:t>
+      </w:r>
+      <w:r>
+        <w:rPr>
+          <w:rFonts w:ascii="Times New Roman" w:hAnsi="Times New Roman" w:cs="Times New Roman"/>
+          <w:sz w:val="24"/>
+          <w:szCs w:val="24"/>
+        </w:rPr>
+        <w:tab/>
+      </w:r>
+      <w:r>
+        <w:rPr>
+          <w:rFonts w:ascii="Times New Roman" w:hAnsi="Times New Roman" w:cs="Times New Roman"/>
+          <w:sz w:val="24"/>
+          <w:szCs w:val="24"/>
+        </w:rPr>
+        <w:tab/>
+      </w:r>
+      <w:r>
+        <w:rPr>
+          <w:rFonts w:ascii="Times New Roman" w:hAnsi="Times New Roman" w:cs="Times New Roman"/>
+          <w:sz w:val="24"/>
+          <w:szCs w:val="24"/>
+        </w:rPr>
+        <w:tab/>
+      </w:r>
+      <w:r>
+        <w:rPr>
+          <w:rFonts w:ascii="Times New Roman" w:hAnsi="Times New Roman" w:cs="Times New Roman"/>
+          <w:sz w:val="24"/>
+          <w:szCs w:val="24"/>
+        </w:rPr>
+        <w:tab/>
+      </w:r>
+      <w:r>
+        <w:rPr>
+          <w:rFonts w:ascii="Times New Roman" w:hAnsi="Times New Roman" w:cs="Times New Roman"/>
+          <w:sz w:val="24"/>
+          <w:szCs w:val="24"/>
+        </w:rPr>
+        <w:tab/>
+      </w:r>
+      <w:r>
+        <w:rPr>
+          <w:rFonts w:ascii="Times New Roman" w:hAnsi="Times New Roman" w:cs="Times New Roman"/>
+          <w:sz w:val="24"/>
+          <w:szCs w:val="24"/>
+        </w:rPr>
+        <w:tab/>
+      </w:r>
+      <w:r>
+        <w:rPr>
+          <w:rFonts w:ascii="Times New Roman" w:hAnsi="Times New Roman" w:cs="Times New Roman"/>
+          <w:sz w:val="24"/>
+          <w:szCs w:val="24"/>
+        </w:rPr>
+        <w:tab/>
+      </w:r>
+      <w:r>
+        <w:rPr>
+          <w:rFonts w:ascii="Times New Roman" w:hAnsi="Times New Roman" w:cs="Times New Roman"/>
+          <w:sz w:val="24"/>
+          <w:szCs w:val="24"/>
+        </w:rPr>
+        <w:tab/>
+        <w:t>7</w:t>
+      </w:r>
+    </w:p>
+    <w:p>
+      <w:pPr>
+        <w:ind w:firstLine="708"/>
+        <w:rPr>
+          <w:rFonts w:ascii="Times New Roman" w:hAnsi="Times New Roman" w:cs="Times New Roman"/>
+          <w:sz w:val="24"/>
+          <w:szCs w:val="24"/>
+        </w:rPr>
+      </w:pPr>
+      <w:r>
+        <w:rPr>
+          <w:rFonts w:ascii="Times New Roman" w:hAnsi="Times New Roman" w:cs="Times New Roman"/>
+          <w:sz w:val="24"/>
+          <w:szCs w:val="24"/>
+        </w:rPr>
+        <w:t>5.2 – Caso de uso 2</w:t>
+      </w:r>
+      <w:r>
+        <w:rPr>
+          <w:rFonts w:ascii="Times New Roman" w:hAnsi="Times New Roman" w:cs="Times New Roman"/>
+          <w:sz w:val="24"/>
+          <w:szCs w:val="24"/>
+        </w:rPr>
+        <w:tab/>
+      </w:r>
+      <w:r>
+        <w:rPr>
+          <w:rFonts w:ascii="Times New Roman" w:hAnsi="Times New Roman" w:cs="Times New Roman"/>
+          <w:sz w:val="24"/>
+          <w:szCs w:val="24"/>
+        </w:rPr>
+        <w:tab/>
+      </w:r>
+      <w:r>
+        <w:rPr>
+          <w:rFonts w:ascii="Times New Roman" w:hAnsi="Times New Roman" w:cs="Times New Roman"/>
+          <w:sz w:val="24"/>
+          <w:szCs w:val="24"/>
+        </w:rPr>
+        <w:tab/>
+      </w:r>
+      <w:r>
+        <w:rPr>
+          <w:rFonts w:ascii="Times New Roman" w:hAnsi="Times New Roman" w:cs="Times New Roman"/>
+          <w:sz w:val="24"/>
+          <w:szCs w:val="24"/>
+        </w:rPr>
+        <w:tab/>
+      </w:r>
+      <w:r>
+        <w:rPr>
+          <w:rFonts w:ascii="Times New Roman" w:hAnsi="Times New Roman" w:cs="Times New Roman"/>
+          <w:sz w:val="24"/>
+          <w:szCs w:val="24"/>
+        </w:rPr>
+        <w:tab/>
+      </w:r>
+      <w:r>
+        <w:rPr>
+          <w:rFonts w:ascii="Times New Roman" w:hAnsi="Times New Roman" w:cs="Times New Roman"/>
+          <w:sz w:val="24"/>
+          <w:szCs w:val="24"/>
+        </w:rPr>
+        <w:tab/>
+      </w:r>
+      <w:r>
+        <w:rPr>
+          <w:rFonts w:ascii="Times New Roman" w:hAnsi="Times New Roman" w:cs="Times New Roman"/>
+          <w:sz w:val="24"/>
+          <w:szCs w:val="24"/>
+        </w:rPr>
+        <w:tab/>
+      </w:r>
+      <w:r>
+        <w:rPr>
+          <w:rFonts w:ascii="Times New Roman" w:hAnsi="Times New Roman" w:cs="Times New Roman"/>
+          <w:sz w:val="24"/>
+          <w:szCs w:val="24"/>
+        </w:rPr>
+        <w:tab/>
+        <w:t>7</w:t>
+      </w:r>
+    </w:p>
+    <w:p>
+      <w:pPr>
+        <w:ind w:firstLine="708"/>
+        <w:rPr>
+          <w:rFonts w:ascii="Times New Roman" w:hAnsi="Times New Roman" w:cs="Times New Roman"/>
+          <w:sz w:val="24"/>
+          <w:szCs w:val="24"/>
+        </w:rPr>
+      </w:pPr>
+      <w:r>
+        <w:rPr>
+          <w:rFonts w:ascii="Times New Roman" w:hAnsi="Times New Roman" w:cs="Times New Roman"/>
+          <w:sz w:val="24"/>
+          <w:szCs w:val="24"/>
+        </w:rPr>
+        <w:t>5.3 – Caso de uso 3</w:t>
+      </w:r>
+      <w:r>
+        <w:rPr>
+          <w:rFonts w:ascii="Times New Roman" w:hAnsi="Times New Roman" w:cs="Times New Roman"/>
+          <w:sz w:val="24"/>
+          <w:szCs w:val="24"/>
+        </w:rPr>
+        <w:tab/>
+      </w:r>
+      <w:r>
+        <w:rPr>
+          <w:rFonts w:ascii="Times New Roman" w:hAnsi="Times New Roman" w:cs="Times New Roman"/>
+          <w:sz w:val="24"/>
+          <w:szCs w:val="24"/>
+        </w:rPr>
+        <w:tab/>
+      </w:r>
+      <w:r>
+        <w:rPr>
+          <w:rFonts w:ascii="Times New Roman" w:hAnsi="Times New Roman" w:cs="Times New Roman"/>
+          <w:sz w:val="24"/>
+          <w:szCs w:val="24"/>
+        </w:rPr>
+        <w:tab/>
+      </w:r>
+      <w:r>
+        <w:rPr>
+          <w:rFonts w:ascii="Times New Roman" w:hAnsi="Times New Roman" w:cs="Times New Roman"/>
+          <w:sz w:val="24"/>
+          <w:szCs w:val="24"/>
+        </w:rPr>
+        <w:tab/>
+      </w:r>
+      <w:r>
+        <w:rPr>
+          <w:rFonts w:ascii="Times New Roman" w:hAnsi="Times New Roman" w:cs="Times New Roman"/>
+          <w:sz w:val="24"/>
+          <w:szCs w:val="24"/>
+        </w:rPr>
+        <w:tab/>
+      </w:r>
+      <w:r>
+        <w:rPr>
+          <w:rFonts w:ascii="Times New Roman" w:hAnsi="Times New Roman" w:cs="Times New Roman"/>
+          <w:sz w:val="24"/>
+          <w:szCs w:val="24"/>
+        </w:rPr>
+        <w:tab/>
+      </w:r>
+      <w:r>
+        <w:rPr>
+          <w:rFonts w:ascii="Times New Roman" w:hAnsi="Times New Roman" w:cs="Times New Roman"/>
+          <w:sz w:val="24"/>
+          <w:szCs w:val="24"/>
+        </w:rPr>
+        <w:tab/>
+      </w:r>
+      <w:r>
+        <w:rPr>
+          <w:rFonts w:ascii="Times New Roman" w:hAnsi="Times New Roman" w:cs="Times New Roman"/>
+          <w:sz w:val="24"/>
+          <w:szCs w:val="24"/>
+        </w:rPr>
+        <w:tab/>
+        <w:t>8</w:t>
+      </w:r>
+    </w:p>
+    <w:p>
+      <w:pPr>
+        <w:ind w:firstLine="708"/>
+        <w:rPr>
+          <w:rFonts w:ascii="Times New Roman" w:hAnsi="Times New Roman" w:cs="Times New Roman"/>
+          <w:sz w:val="24"/>
+          <w:szCs w:val="24"/>
+        </w:rPr>
+      </w:pPr>
+      <w:r>
+        <w:rPr>
+          <w:rFonts w:ascii="Times New Roman" w:hAnsi="Times New Roman" w:cs="Times New Roman"/>
+          <w:sz w:val="24"/>
+          <w:szCs w:val="24"/>
+        </w:rPr>
+        <w:t>5.4 – Caso de uso 4</w:t>
+      </w:r>
+      <w:r>
+        <w:rPr>
+          <w:rFonts w:ascii="Times New Roman" w:hAnsi="Times New Roman" w:cs="Times New Roman"/>
+          <w:sz w:val="24"/>
+          <w:szCs w:val="24"/>
+        </w:rPr>
+        <w:tab/>
+      </w:r>
+      <w:r>
+        <w:rPr>
+          <w:rFonts w:ascii="Times New Roman" w:hAnsi="Times New Roman" w:cs="Times New Roman"/>
+          <w:sz w:val="24"/>
+          <w:szCs w:val="24"/>
+        </w:rPr>
+        <w:tab/>
+      </w:r>
+      <w:r>
+        <w:rPr>
+          <w:rFonts w:ascii="Times New Roman" w:hAnsi="Times New Roman" w:cs="Times New Roman"/>
+          <w:sz w:val="24"/>
+          <w:szCs w:val="24"/>
+        </w:rPr>
+        <w:tab/>
+      </w:r>
+      <w:r>
+        <w:rPr>
+          <w:rFonts w:ascii="Times New Roman" w:hAnsi="Times New Roman" w:cs="Times New Roman"/>
+          <w:sz w:val="24"/>
+          <w:szCs w:val="24"/>
+        </w:rPr>
+        <w:tab/>
+      </w:r>
+      <w:r>
+        <w:rPr>
+          <w:rFonts w:ascii="Times New Roman" w:hAnsi="Times New Roman" w:cs="Times New Roman"/>
+          <w:sz w:val="24"/>
+          <w:szCs w:val="24"/>
+        </w:rPr>
+        <w:tab/>
+      </w:r>
+      <w:r>
+        <w:rPr>
+          <w:rFonts w:ascii="Times New Roman" w:hAnsi="Times New Roman" w:cs="Times New Roman"/>
+          <w:sz w:val="24"/>
+          <w:szCs w:val="24"/>
+        </w:rPr>
+        <w:tab/>
+      </w:r>
+      <w:r>
+        <w:rPr>
+          <w:rFonts w:ascii="Times New Roman" w:hAnsi="Times New Roman" w:cs="Times New Roman"/>
+          <w:sz w:val="24"/>
+          <w:szCs w:val="24"/>
+        </w:rPr>
+        <w:tab/>
+      </w:r>
+      <w:r>
+        <w:rPr>
+          <w:rFonts w:ascii="Times New Roman" w:hAnsi="Times New Roman" w:cs="Times New Roman"/>
+          <w:sz w:val="24"/>
+          <w:szCs w:val="24"/>
+        </w:rPr>
+        <w:tab/>
+        <w:t>8</w:t>
+      </w:r>
+    </w:p>
+    <w:p>
+      <w:pPr>
+        <w:ind w:firstLine="708"/>
+        <w:rPr>
+          <w:rFonts w:ascii="Times New Roman" w:hAnsi="Times New Roman" w:cs="Times New Roman"/>
+          <w:sz w:val="24"/>
+          <w:szCs w:val="24"/>
+        </w:rPr>
+      </w:pPr>
+      <w:r>
+        <w:rPr>
+          <w:rFonts w:ascii="Times New Roman" w:hAnsi="Times New Roman" w:cs="Times New Roman"/>
+          <w:sz w:val="24"/>
+          <w:szCs w:val="24"/>
+        </w:rPr>
+        <w:t>5.5 – Caso de uso 5</w:t>
+      </w:r>
+      <w:r>
+        <w:rPr>
+          <w:rFonts w:ascii="Times New Roman" w:hAnsi="Times New Roman" w:cs="Times New Roman"/>
+          <w:sz w:val="24"/>
+          <w:szCs w:val="24"/>
+        </w:rPr>
+        <w:tab/>
+      </w:r>
+      <w:r>
+        <w:rPr>
+          <w:rFonts w:ascii="Times New Roman" w:hAnsi="Times New Roman" w:cs="Times New Roman"/>
+          <w:sz w:val="24"/>
+          <w:szCs w:val="24"/>
+        </w:rPr>
+        <w:tab/>
+      </w:r>
+      <w:r>
+        <w:rPr>
+          <w:rFonts w:ascii="Times New Roman" w:hAnsi="Times New Roman" w:cs="Times New Roman"/>
+          <w:sz w:val="24"/>
+          <w:szCs w:val="24"/>
+        </w:rPr>
+        <w:tab/>
+      </w:r>
+      <w:r>
+        <w:rPr>
+          <w:rFonts w:ascii="Times New Roman" w:hAnsi="Times New Roman" w:cs="Times New Roman"/>
+          <w:sz w:val="24"/>
+          <w:szCs w:val="24"/>
+        </w:rPr>
+        <w:tab/>
+      </w:r>
+      <w:r>
+        <w:rPr>
+          <w:rFonts w:ascii="Times New Roman" w:hAnsi="Times New Roman" w:cs="Times New Roman"/>
+          <w:sz w:val="24"/>
+          <w:szCs w:val="24"/>
+        </w:rPr>
+        <w:tab/>
+      </w:r>
+      <w:r>
+        <w:rPr>
+          <w:rFonts w:ascii="Times New Roman" w:hAnsi="Times New Roman" w:cs="Times New Roman"/>
+          <w:sz w:val="24"/>
+          <w:szCs w:val="24"/>
+        </w:rPr>
+        <w:tab/>
+      </w:r>
+      <w:r>
+        <w:rPr>
+          <w:rFonts w:ascii="Times New Roman" w:hAnsi="Times New Roman" w:cs="Times New Roman"/>
+          <w:sz w:val="24"/>
+          <w:szCs w:val="24"/>
+        </w:rPr>
+        <w:tab/>
+      </w:r>
+      <w:r>
+        <w:rPr>
+          <w:rFonts w:ascii="Times New Roman" w:hAnsi="Times New Roman" w:cs="Times New Roman"/>
+          <w:sz w:val="24"/>
+          <w:szCs w:val="24"/>
+        </w:rPr>
+        <w:tab/>
+        <w:t>8</w:t>
+      </w:r>
+    </w:p>
+    <w:p>
+      <w:pPr>
+        <w:ind w:firstLine="708"/>
+        <w:rPr>
+          <w:rFonts w:ascii="Times New Roman" w:hAnsi="Times New Roman" w:cs="Times New Roman"/>
+          <w:sz w:val="24"/>
+          <w:szCs w:val="24"/>
+        </w:rPr>
+      </w:pPr>
+      <w:r>
+        <w:rPr>
+          <w:rFonts w:ascii="Times New Roman" w:hAnsi="Times New Roman" w:cs="Times New Roman"/>
+          <w:sz w:val="24"/>
+          <w:szCs w:val="24"/>
+        </w:rPr>
+        <w:t xml:space="preserve">5.6 – Caso de uso 6 </w:t>
+      </w:r>
+      <w:r>
+        <w:rPr>
+          <w:rFonts w:ascii="Times New Roman" w:hAnsi="Times New Roman" w:cs="Times New Roman"/>
+          <w:sz w:val="24"/>
+          <w:szCs w:val="24"/>
+        </w:rPr>
+        <w:tab/>
+      </w:r>
+      <w:r>
+        <w:rPr>
+          <w:rFonts w:ascii="Times New Roman" w:hAnsi="Times New Roman" w:cs="Times New Roman"/>
+          <w:sz w:val="24"/>
+          <w:szCs w:val="24"/>
+        </w:rPr>
+        <w:tab/>
+      </w:r>
+      <w:r>
+        <w:rPr>
+          <w:rFonts w:ascii="Times New Roman" w:hAnsi="Times New Roman" w:cs="Times New Roman"/>
+          <w:sz w:val="24"/>
+          <w:szCs w:val="24"/>
+        </w:rPr>
+        <w:tab/>
+      </w:r>
+      <w:r>
+        <w:rPr>
+          <w:rFonts w:ascii="Times New Roman" w:hAnsi="Times New Roman" w:cs="Times New Roman"/>
+          <w:sz w:val="24"/>
+          <w:szCs w:val="24"/>
+        </w:rPr>
+        <w:tab/>
+      </w:r>
+      <w:r>
+        <w:rPr>
+          <w:rFonts w:ascii="Times New Roman" w:hAnsi="Times New Roman" w:cs="Times New Roman"/>
+          <w:sz w:val="24"/>
+          <w:szCs w:val="24"/>
+        </w:rPr>
+        <w:tab/>
+      </w:r>
+      <w:r>
+        <w:rPr>
+          <w:rFonts w:ascii="Times New Roman" w:hAnsi="Times New Roman" w:cs="Times New Roman"/>
+          <w:sz w:val="24"/>
+          <w:szCs w:val="24"/>
+        </w:rPr>
+        <w:tab/>
+      </w:r>
+      <w:r>
+        <w:rPr>
+          <w:rFonts w:ascii="Times New Roman" w:hAnsi="Times New Roman" w:cs="Times New Roman"/>
+          <w:sz w:val="24"/>
+          <w:szCs w:val="24"/>
+        </w:rPr>
+        <w:tab/>
+      </w:r>
+      <w:r>
+        <w:rPr>
+          <w:rFonts w:ascii="Times New Roman" w:hAnsi="Times New Roman" w:cs="Times New Roman"/>
+          <w:sz w:val="24"/>
+          <w:szCs w:val="24"/>
+        </w:rPr>
+        <w:tab/>
+        <w:t>9</w:t>
+      </w:r>
+    </w:p>
+    <w:p>
+      <w:pPr>
+        <w:ind w:firstLine="708"/>
+        <w:rPr>
+          <w:rFonts w:ascii="Times New Roman" w:hAnsi="Times New Roman" w:cs="Times New Roman"/>
+          <w:sz w:val="24"/>
+          <w:szCs w:val="24"/>
+        </w:rPr>
+      </w:pPr>
+      <w:r>
+        <w:rPr>
+          <w:rFonts w:ascii="Times New Roman" w:hAnsi="Times New Roman" w:cs="Times New Roman"/>
+          <w:sz w:val="24"/>
+          <w:szCs w:val="24"/>
+        </w:rPr>
+        <w:t>5.7 – Caso de uso 7</w:t>
+      </w:r>
+      <w:r>
+        <w:rPr>
+          <w:rFonts w:ascii="Times New Roman" w:hAnsi="Times New Roman" w:cs="Times New Roman"/>
+          <w:sz w:val="24"/>
+          <w:szCs w:val="24"/>
+        </w:rPr>
+        <w:tab/>
+      </w:r>
+      <w:r>
+        <w:rPr>
+          <w:rFonts w:ascii="Times New Roman" w:hAnsi="Times New Roman" w:cs="Times New Roman"/>
+          <w:sz w:val="24"/>
+          <w:szCs w:val="24"/>
+        </w:rPr>
+        <w:tab/>
+      </w:r>
+      <w:r>
+        <w:rPr>
+          <w:rFonts w:ascii="Times New Roman" w:hAnsi="Times New Roman" w:cs="Times New Roman"/>
+          <w:sz w:val="24"/>
+          <w:szCs w:val="24"/>
+        </w:rPr>
+        <w:tab/>
+      </w:r>
+      <w:r>
+        <w:rPr>
+          <w:rFonts w:ascii="Times New Roman" w:hAnsi="Times New Roman" w:cs="Times New Roman"/>
+          <w:sz w:val="24"/>
+          <w:szCs w:val="24"/>
+        </w:rPr>
+        <w:tab/>
+      </w:r>
+      <w:r>
+        <w:rPr>
+          <w:rFonts w:ascii="Times New Roman" w:hAnsi="Times New Roman" w:cs="Times New Roman"/>
+          <w:sz w:val="24"/>
+          <w:szCs w:val="24"/>
+        </w:rPr>
+        <w:tab/>
+      </w:r>
+      <w:r>
+        <w:rPr>
+          <w:rFonts w:ascii="Times New Roman" w:hAnsi="Times New Roman" w:cs="Times New Roman"/>
+          <w:sz w:val="24"/>
+          <w:szCs w:val="24"/>
+        </w:rPr>
+        <w:tab/>
+      </w:r>
+      <w:r>
+        <w:rPr>
+          <w:rFonts w:ascii="Times New Roman" w:hAnsi="Times New Roman" w:cs="Times New Roman"/>
+          <w:sz w:val="24"/>
+          <w:szCs w:val="24"/>
+        </w:rPr>
+        <w:tab/>
+      </w:r>
+      <w:r>
+        <w:rPr>
+          <w:rFonts w:ascii="Times New Roman" w:hAnsi="Times New Roman" w:cs="Times New Roman"/>
+          <w:sz w:val="24"/>
+          <w:szCs w:val="24"/>
+        </w:rPr>
+        <w:tab/>
+        <w:t>9</w:t>
+      </w:r>
+    </w:p>
+    <w:p>
+      <w:pPr>
+        <w:rPr>
+          <w:rFonts w:ascii="Times New Roman" w:hAnsi="Times New Roman" w:cs="Times New Roman"/>
+          <w:sz w:val="24"/>
+          <w:szCs w:val="24"/>
+        </w:rPr>
+      </w:pPr>
+      <w:r>
+        <w:rPr>
+          <w:rFonts w:ascii="Times New Roman" w:hAnsi="Times New Roman" w:cs="Times New Roman"/>
+          <w:sz w:val="24"/>
+          <w:szCs w:val="24"/>
+        </w:rPr>
+        <w:t xml:space="preserve">6 – Modelo conceitual </w:t>
+      </w:r>
+      <w:r>
+        <w:rPr>
+          <w:rFonts w:ascii="Times New Roman" w:hAnsi="Times New Roman" w:cs="Times New Roman"/>
+          <w:sz w:val="24"/>
+          <w:szCs w:val="24"/>
+        </w:rPr>
+        <w:tab/>
+      </w:r>
+      <w:r>
+        <w:rPr>
+          <w:rFonts w:ascii="Times New Roman" w:hAnsi="Times New Roman" w:cs="Times New Roman"/>
+          <w:sz w:val="24"/>
+          <w:szCs w:val="24"/>
+        </w:rPr>
+        <w:tab/>
+      </w:r>
+      <w:r>
+        <w:rPr>
+          <w:rFonts w:ascii="Times New Roman" w:hAnsi="Times New Roman" w:cs="Times New Roman"/>
+          <w:sz w:val="24"/>
+          <w:szCs w:val="24"/>
+        </w:rPr>
+        <w:tab/>
+      </w:r>
+      <w:r>
+        <w:rPr>
+          <w:rFonts w:ascii="Times New Roman" w:hAnsi="Times New Roman" w:cs="Times New Roman"/>
+          <w:sz w:val="24"/>
+          <w:szCs w:val="24"/>
+        </w:rPr>
+        <w:tab/>
+      </w:r>
+      <w:r>
+        <w:rPr>
+          <w:rFonts w:ascii="Times New Roman" w:hAnsi="Times New Roman" w:cs="Times New Roman"/>
+          <w:sz w:val="24"/>
+          <w:szCs w:val="24"/>
+        </w:rPr>
+        <w:tab/>
+      </w:r>
+      <w:r>
+        <w:rPr>
+          <w:rFonts w:ascii="Times New Roman" w:hAnsi="Times New Roman" w:cs="Times New Roman"/>
+          <w:sz w:val="24"/>
+          <w:szCs w:val="24"/>
+        </w:rPr>
+        <w:tab/>
+      </w:r>
+      <w:r>
+        <w:rPr>
+          <w:rFonts w:ascii="Times New Roman" w:hAnsi="Times New Roman" w:cs="Times New Roman"/>
+          <w:sz w:val="24"/>
+          <w:szCs w:val="24"/>
+        </w:rPr>
+        <w:tab/>
+      </w:r>
+      <w:r>
+        <w:rPr>
+          <w:rFonts w:ascii="Times New Roman" w:hAnsi="Times New Roman" w:cs="Times New Roman"/>
+          <w:sz w:val="24"/>
+          <w:szCs w:val="24"/>
+        </w:rPr>
+        <w:tab/>
+        <w:t>9</w:t>
+      </w:r>
+    </w:p>
+    <w:p>
+      <w:r>
+        <w:br w:type="page"/>
+      </w:r>
     </w:p>
     <w:p>
       <w:pPr>
@@ -1481,6 +2600,7 @@
           <w:sz w:val="24"/>
           <w:szCs w:val="24"/>
         </w:rPr>
+        <w:lastRenderedPageBreak/>
         <w:t>Sistema Cafeteria</w:t>
       </w:r>
     </w:p>
@@ -4457,7 +5577,7 @@
               <w:rPr>
                 <w:b/>
               </w:rPr>
-              <w:t>F6</w:t>
+              <w:t>F7</w:t>
             </w:r>
             <w:r>
               <w:rPr>
@@ -4508,18 +5628,10 @@
               <w:t xml:space="preserve"> deverá apresentar</w:t>
             </w:r>
             <w:r>
-              <w:t xml:space="preserve"> </w:t>
-            </w:r>
-            <w:proofErr w:type="spellStart"/>
-            <w:r>
-              <w:t>log</w:t>
-            </w:r>
-            <w:r>
-              <w:t>in</w:t>
-            </w:r>
-            <w:proofErr w:type="spellEnd"/>
-            <w:r>
-              <w:t xml:space="preserve"> e senha para acesso</w:t>
+              <w:t xml:space="preserve"> log</w:t>
+            </w:r>
+            <w:r>
+              <w:t>in e senha para acesso</w:t>
             </w:r>
             <w:r>
               <w:t xml:space="preserve"> ao sistema</w:t>
@@ -4578,8 +5690,8 @@
             <v:path o:extrusionok="f" gradientshapeok="t" o:connecttype="rect"/>
             <o:lock v:ext="edit" aspectratio="t"/>
           </v:shapetype>
-          <v:shape id="_x0000_i1025" type="#_x0000_t75" style="width:424.5pt;height:302.05pt">
-            <v:imagedata r:id="rId6" o:title="Sequence Diagram0"/>
+          <v:shape id="_x0000_i1025" type="#_x0000_t75" style="width:424.8pt;height:302.4pt">
+            <v:imagedata r:id="rId7" o:title="Sequence Diagram0"/>
           </v:shape>
         </w:pict>
       </w:r>
@@ -4610,8 +5722,8 @@
       </w:pPr>
       <w:r>
         <w:pict>
-          <v:shape id="_x0000_i1026" type="#_x0000_t75" style="width:424.5pt;height:317.9pt">
-            <v:imagedata r:id="rId7" o:title="UseCase Diagram0"/>
+          <v:shape id="_x0000_i1026" type="#_x0000_t75" style="width:424.8pt;height:317.85pt">
+            <v:imagedata r:id="rId8" o:title="UseCase Diagram0"/>
           </v:shape>
         </w:pict>
       </w:r>
@@ -4635,8 +5747,1281 @@
         <w:t xml:space="preserve"> - Diagrama de caso de uso</w:t>
       </w:r>
     </w:p>
+    <w:tbl>
+      <w:tblPr>
+        <w:tblStyle w:val="Tabelacomgrade"/>
+        <w:tblW w:w="0" w:type="auto"/>
+        <w:tblLook w:val="04A0" w:firstRow="1" w:lastRow="0" w:firstColumn="1" w:lastColumn="0" w:noHBand="0" w:noVBand="1"/>
+      </w:tblPr>
+      <w:tblGrid>
+        <w:gridCol w:w="8494"/>
+      </w:tblGrid>
+      <w:tr>
+        <w:tc>
+          <w:tcPr>
+            <w:tcW w:w="8494" w:type="dxa"/>
+          </w:tcPr>
+          <w:p>
+            <w:r>
+              <w:lastRenderedPageBreak/>
+              <w:t>UC001 – Cadastrar clientes</w:t>
+            </w:r>
+          </w:p>
+          <w:p>
+            <w:r>
+              <w:t>Objetivo: Cadastrar um novo cliente ao sistema</w:t>
+            </w:r>
+          </w:p>
+          <w:p>
+            <w:r>
+              <w:t>Atores: Funcionário.</w:t>
+            </w:r>
+          </w:p>
+          <w:p>
+            <w:r>
+              <w:t>Pré-condições: Estar logado no sistema.</w:t>
+            </w:r>
+          </w:p>
+          <w:p>
+            <w:r>
+              <w:t>Pós-condições: Cliente registrado no sistema.</w:t>
+            </w:r>
+          </w:p>
+          <w:p>
+            <w:r>
+              <w:t>Fluxo principal:</w:t>
+            </w:r>
+          </w:p>
+          <w:p>
+            <w:pPr>
+              <w:pStyle w:val="PargrafodaLista"/>
+              <w:numPr>
+                <w:ilvl w:val="0"/>
+                <w:numId w:val="2"/>
+              </w:numPr>
+            </w:pPr>
+            <w:r>
+              <w:t>Cliente requisita cadastro ao funcionário.</w:t>
+            </w:r>
+          </w:p>
+          <w:p>
+            <w:pPr>
+              <w:pStyle w:val="PargrafodaLista"/>
+              <w:numPr>
+                <w:ilvl w:val="0"/>
+                <w:numId w:val="2"/>
+              </w:numPr>
+            </w:pPr>
+            <w:r>
+              <w:t>Funcionário faz login no sistema.</w:t>
+            </w:r>
+          </w:p>
+          <w:p>
+            <w:pPr>
+              <w:pStyle w:val="PargrafodaLista"/>
+              <w:numPr>
+                <w:ilvl w:val="0"/>
+                <w:numId w:val="2"/>
+              </w:numPr>
+            </w:pPr>
+            <w:r>
+              <w:t>Funcionário solicita os dados necessários para cadastro.</w:t>
+            </w:r>
+          </w:p>
+          <w:p>
+            <w:pPr>
+              <w:pStyle w:val="PargrafodaLista"/>
+              <w:numPr>
+                <w:ilvl w:val="0"/>
+                <w:numId w:val="2"/>
+              </w:numPr>
+            </w:pPr>
+            <w:r>
+              <w:t>Funcionário insere no sistema os dados.</w:t>
+            </w:r>
+          </w:p>
+          <w:p>
+            <w:pPr>
+              <w:pStyle w:val="PargrafodaLista"/>
+              <w:numPr>
+                <w:ilvl w:val="0"/>
+                <w:numId w:val="2"/>
+              </w:numPr>
+            </w:pPr>
+            <w:r>
+              <w:t>Funcionário conclui o cadastro</w:t>
+            </w:r>
+          </w:p>
+          <w:p>
+            <w:pPr>
+              <w:pStyle w:val="PargrafodaLista"/>
+              <w:numPr>
+                <w:ilvl w:val="0"/>
+                <w:numId w:val="2"/>
+              </w:numPr>
+            </w:pPr>
+            <w:r>
+              <w:t>Sistema exibe mensagem de cadastro efetuado.</w:t>
+            </w:r>
+          </w:p>
+          <w:p>
+            <w:r>
+              <w:t>Fluxo de exceção:</w:t>
+            </w:r>
+          </w:p>
+          <w:p>
+            <w:pPr>
+              <w:pStyle w:val="PargrafodaLista"/>
+              <w:numPr>
+                <w:ilvl w:val="0"/>
+                <w:numId w:val="3"/>
+              </w:numPr>
+            </w:pPr>
+            <w:r>
+              <w:t>Cliente requisita cadastro ao funcionário.</w:t>
+            </w:r>
+          </w:p>
+          <w:p>
+            <w:pPr>
+              <w:pStyle w:val="PargrafodaLista"/>
+              <w:numPr>
+                <w:ilvl w:val="0"/>
+                <w:numId w:val="3"/>
+              </w:numPr>
+            </w:pPr>
+            <w:r>
+              <w:t>Funcionário faz login no sistema.</w:t>
+            </w:r>
+          </w:p>
+          <w:p>
+            <w:pPr>
+              <w:pStyle w:val="PargrafodaLista"/>
+              <w:numPr>
+                <w:ilvl w:val="0"/>
+                <w:numId w:val="3"/>
+              </w:numPr>
+            </w:pPr>
+            <w:r>
+              <w:t>Funcionário solicita os dados necessários para cadastro.</w:t>
+            </w:r>
+          </w:p>
+          <w:p>
+            <w:pPr>
+              <w:pStyle w:val="PargrafodaLista"/>
+              <w:numPr>
+                <w:ilvl w:val="0"/>
+                <w:numId w:val="3"/>
+              </w:numPr>
+            </w:pPr>
+            <w:r>
+              <w:t>Funcionário insere no sistema os dados.</w:t>
+            </w:r>
+          </w:p>
+          <w:p>
+            <w:pPr>
+              <w:pStyle w:val="PargrafodaLista"/>
+              <w:numPr>
+                <w:ilvl w:val="0"/>
+                <w:numId w:val="3"/>
+              </w:numPr>
+            </w:pPr>
+            <w:r>
+              <w:t>Sistema exibe mensagem de cliente já cadastrado.</w:t>
+            </w:r>
+          </w:p>
+          <w:p>
+            <w:pPr>
+              <w:pStyle w:val="PargrafodaLista"/>
+              <w:numPr>
+                <w:ilvl w:val="0"/>
+                <w:numId w:val="3"/>
+              </w:numPr>
+            </w:pPr>
+            <w:r>
+              <w:t>Funcionário informa o cliente que o mesmo já possui cadastro.</w:t>
+            </w:r>
+          </w:p>
+          <w:p>
+            <w:pPr>
+              <w:pStyle w:val="PargrafodaLista"/>
+              <w:keepNext/>
+              <w:numPr>
+                <w:ilvl w:val="0"/>
+                <w:numId w:val="3"/>
+              </w:numPr>
+            </w:pPr>
+            <w:r>
+              <w:t>Funcionário cancela o processo de cadastro.</w:t>
+            </w:r>
+          </w:p>
+        </w:tc>
+      </w:tr>
+    </w:tbl>
+    <w:p>
+      <w:pPr>
+        <w:pStyle w:val="Legenda"/>
+      </w:pPr>
+      <w:r>
+        <w:t xml:space="preserve">Quadro </w:t>
+      </w:r>
+      <w:fldSimple w:instr=" SEQ Quadro \* ARABIC ">
+        <w:r>
+          <w:rPr>
+            <w:noProof/>
+          </w:rPr>
+          <w:t>9</w:t>
+        </w:r>
+      </w:fldSimple>
+      <w:r>
+        <w:t xml:space="preserve"> -</w:t>
+      </w:r>
+      <w:r>
+        <w:rPr>
+          <w:noProof/>
+        </w:rPr>
+        <w:t xml:space="preserve"> UC001 Cadastrar Clientes</w:t>
+      </w:r>
+    </w:p>
+    <w:p/>
+    <w:tbl>
+      <w:tblPr>
+        <w:tblStyle w:val="Tabelacomgrade"/>
+        <w:tblW w:w="0" w:type="auto"/>
+        <w:tblLook w:val="04A0" w:firstRow="1" w:lastRow="0" w:firstColumn="1" w:lastColumn="0" w:noHBand="0" w:noVBand="1"/>
+      </w:tblPr>
+      <w:tblGrid>
+        <w:gridCol w:w="8494"/>
+      </w:tblGrid>
+      <w:tr>
+        <w:tc>
+          <w:tcPr>
+            <w:tcW w:w="8494" w:type="dxa"/>
+          </w:tcPr>
+          <w:p>
+            <w:r>
+              <w:t xml:space="preserve">UC002 – Cadastrar </w:t>
+            </w:r>
+            <w:r>
+              <w:t>funcionários</w:t>
+            </w:r>
+          </w:p>
+          <w:p>
+            <w:r>
+              <w:t xml:space="preserve">Objetivo: Cadastrar um novo </w:t>
+            </w:r>
+            <w:r>
+              <w:t>funcionário</w:t>
+            </w:r>
+            <w:r>
+              <w:t xml:space="preserve"> ao sistema</w:t>
+            </w:r>
+          </w:p>
+          <w:p>
+            <w:r>
+              <w:t>Atores: Funcionário.</w:t>
+            </w:r>
+          </w:p>
+          <w:p>
+            <w:r>
+              <w:t>Pré-condições: Estar logado no sistema.</w:t>
+            </w:r>
+          </w:p>
+          <w:p>
+            <w:r>
+              <w:t xml:space="preserve">Pós-condições: </w:t>
+            </w:r>
+            <w:r>
+              <w:t>F</w:t>
+            </w:r>
+            <w:r>
+              <w:t>uncionário</w:t>
+            </w:r>
+            <w:r>
+              <w:t xml:space="preserve"> registrado no sistema.</w:t>
+            </w:r>
+          </w:p>
+          <w:p>
+            <w:r>
+              <w:t>Fluxo principal:</w:t>
+            </w:r>
+          </w:p>
+          <w:p>
+            <w:pPr>
+              <w:pStyle w:val="PargrafodaLista"/>
+              <w:numPr>
+                <w:ilvl w:val="0"/>
+                <w:numId w:val="8"/>
+              </w:numPr>
+            </w:pPr>
+            <w:r>
+              <w:t>Funcionario1 requisita cadastro ao funcionário2.</w:t>
+            </w:r>
+          </w:p>
+          <w:p>
+            <w:pPr>
+              <w:pStyle w:val="PargrafodaLista"/>
+              <w:numPr>
+                <w:ilvl w:val="0"/>
+                <w:numId w:val="8"/>
+              </w:numPr>
+            </w:pPr>
+            <w:r>
+              <w:t>Funcionário2 faz login no sistema.</w:t>
+            </w:r>
+          </w:p>
+          <w:p>
+            <w:pPr>
+              <w:pStyle w:val="PargrafodaLista"/>
+              <w:numPr>
+                <w:ilvl w:val="0"/>
+                <w:numId w:val="8"/>
+              </w:numPr>
+            </w:pPr>
+            <w:r>
+              <w:t>Funcionário2 solicita os dados necessários para cadastro.</w:t>
+            </w:r>
+          </w:p>
+          <w:p>
+            <w:pPr>
+              <w:pStyle w:val="PargrafodaLista"/>
+              <w:numPr>
+                <w:ilvl w:val="0"/>
+                <w:numId w:val="8"/>
+              </w:numPr>
+            </w:pPr>
+            <w:r>
+              <w:t>Funcionário2 insere no sistema os dados.</w:t>
+            </w:r>
+          </w:p>
+          <w:p>
+            <w:pPr>
+              <w:pStyle w:val="PargrafodaLista"/>
+              <w:numPr>
+                <w:ilvl w:val="0"/>
+                <w:numId w:val="8"/>
+              </w:numPr>
+            </w:pPr>
+            <w:r>
+              <w:t>Funcionário2 conclui o cadastro</w:t>
+            </w:r>
+          </w:p>
+          <w:p>
+            <w:pPr>
+              <w:pStyle w:val="PargrafodaLista"/>
+              <w:numPr>
+                <w:ilvl w:val="0"/>
+                <w:numId w:val="8"/>
+              </w:numPr>
+            </w:pPr>
+            <w:r>
+              <w:t>Sistema exibe mensagem de cadastro efetuado.</w:t>
+            </w:r>
+          </w:p>
+          <w:p>
+            <w:r>
+              <w:t>Fluxo de exceção:</w:t>
+            </w:r>
+          </w:p>
+          <w:p>
+            <w:pPr>
+              <w:pStyle w:val="PargrafodaLista"/>
+              <w:numPr>
+                <w:ilvl w:val="0"/>
+                <w:numId w:val="4"/>
+              </w:numPr>
+            </w:pPr>
+            <w:r>
+              <w:t>Funcionario1 requisita cadastro ao funcionário2.</w:t>
+            </w:r>
+          </w:p>
+          <w:p>
+            <w:pPr>
+              <w:pStyle w:val="PargrafodaLista"/>
+              <w:numPr>
+                <w:ilvl w:val="0"/>
+                <w:numId w:val="4"/>
+              </w:numPr>
+            </w:pPr>
+            <w:r>
+              <w:t>Funcionário2 faz login no sistema.</w:t>
+            </w:r>
+          </w:p>
+          <w:p>
+            <w:pPr>
+              <w:pStyle w:val="PargrafodaLista"/>
+              <w:numPr>
+                <w:ilvl w:val="0"/>
+                <w:numId w:val="4"/>
+              </w:numPr>
+            </w:pPr>
+            <w:r>
+              <w:t>Funcionário2 solicita os dados necessários para cadastro.</w:t>
+            </w:r>
+          </w:p>
+          <w:p>
+            <w:pPr>
+              <w:pStyle w:val="PargrafodaLista"/>
+              <w:numPr>
+                <w:ilvl w:val="0"/>
+                <w:numId w:val="4"/>
+              </w:numPr>
+            </w:pPr>
+            <w:r>
+              <w:t>Funcionário2 insere no sistema os dados.</w:t>
+            </w:r>
+          </w:p>
+          <w:p>
+            <w:pPr>
+              <w:pStyle w:val="PargrafodaLista"/>
+              <w:numPr>
+                <w:ilvl w:val="0"/>
+                <w:numId w:val="4"/>
+              </w:numPr>
+            </w:pPr>
+            <w:r>
+              <w:t>Sistema exibe mensagem de funcionario1 já cadastrado.</w:t>
+            </w:r>
+          </w:p>
+          <w:p>
+            <w:pPr>
+              <w:pStyle w:val="PargrafodaLista"/>
+              <w:numPr>
+                <w:ilvl w:val="0"/>
+                <w:numId w:val="4"/>
+              </w:numPr>
+            </w:pPr>
+            <w:r>
+              <w:t>Funcionário2 informa o cliente que o mesmo já possui cadastro.</w:t>
+            </w:r>
+          </w:p>
+          <w:p>
+            <w:pPr>
+              <w:pStyle w:val="PargrafodaLista"/>
+              <w:keepNext/>
+              <w:numPr>
+                <w:ilvl w:val="0"/>
+                <w:numId w:val="4"/>
+              </w:numPr>
+            </w:pPr>
+            <w:r>
+              <w:t>Funcionário2 cancela o processo de cadastro.</w:t>
+            </w:r>
+          </w:p>
+        </w:tc>
+      </w:tr>
+    </w:tbl>
+    <w:p>
+      <w:pPr>
+        <w:pStyle w:val="Legenda"/>
+      </w:pPr>
+      <w:r>
+        <w:t xml:space="preserve">Quadro </w:t>
+      </w:r>
+      <w:fldSimple w:instr=" SEQ Quadro \* ARABIC ">
+        <w:r>
+          <w:rPr>
+            <w:noProof/>
+          </w:rPr>
+          <w:t>10</w:t>
+        </w:r>
+      </w:fldSimple>
+      <w:r>
+        <w:t xml:space="preserve"> - UC002 Cadastrar Funcionários</w:t>
+      </w:r>
+    </w:p>
+    <w:p>
+      <w:r>
+        <w:br w:type="page"/>
+      </w:r>
+    </w:p>
+    <w:p/>
+    <w:tbl>
+      <w:tblPr>
+        <w:tblStyle w:val="Tabelacomgrade"/>
+        <w:tblW w:w="0" w:type="auto"/>
+        <w:tblLook w:val="04A0" w:firstRow="1" w:lastRow="0" w:firstColumn="1" w:lastColumn="0" w:noHBand="0" w:noVBand="1"/>
+      </w:tblPr>
+      <w:tblGrid>
+        <w:gridCol w:w="8494"/>
+      </w:tblGrid>
+      <w:tr>
+        <w:tc>
+          <w:tcPr>
+            <w:tcW w:w="8494" w:type="dxa"/>
+          </w:tcPr>
+          <w:p>
+            <w:r>
+              <w:t>EC003 –</w:t>
+            </w:r>
+            <w:r>
+              <w:t xml:space="preserve"> C</w:t>
+            </w:r>
+            <w:r>
+              <w:t>adastrar produto</w:t>
+            </w:r>
+          </w:p>
+          <w:p>
+            <w:r>
+              <w:t>Objetivo: C</w:t>
+            </w:r>
+            <w:r>
+              <w:t>adastrar um novo produto no sistema</w:t>
+            </w:r>
+          </w:p>
+          <w:p>
+            <w:r>
+              <w:t xml:space="preserve">Atores: </w:t>
+            </w:r>
+            <w:r>
+              <w:t>F</w:t>
+            </w:r>
+            <w:r>
+              <w:t>uncionário.</w:t>
+            </w:r>
+          </w:p>
+          <w:p>
+            <w:r>
+              <w:t>Pré-condições: Estar logado no sistema.</w:t>
+            </w:r>
+          </w:p>
+          <w:p>
+            <w:r>
+              <w:t xml:space="preserve">Pós-condições: </w:t>
+            </w:r>
+            <w:r>
+              <w:t>P</w:t>
+            </w:r>
+            <w:r>
+              <w:t>roduto registrado no sistema.</w:t>
+            </w:r>
+          </w:p>
+          <w:p>
+            <w:r>
+              <w:t>Fluxo principal:</w:t>
+            </w:r>
+          </w:p>
+          <w:p>
+            <w:pPr>
+              <w:pStyle w:val="PargrafodaLista"/>
+              <w:numPr>
+                <w:ilvl w:val="0"/>
+                <w:numId w:val="6"/>
+              </w:numPr>
+            </w:pPr>
+            <w:r>
+              <w:t>Funcionário faz login no sistema.</w:t>
+            </w:r>
+          </w:p>
+          <w:p>
+            <w:pPr>
+              <w:pStyle w:val="PargrafodaLista"/>
+              <w:numPr>
+                <w:ilvl w:val="0"/>
+                <w:numId w:val="6"/>
+              </w:numPr>
+            </w:pPr>
+            <w:r>
+              <w:t>Funcionário obtém os dados necessários para cadastro.</w:t>
+            </w:r>
+          </w:p>
+          <w:p>
+            <w:pPr>
+              <w:pStyle w:val="PargrafodaLista"/>
+              <w:numPr>
+                <w:ilvl w:val="0"/>
+                <w:numId w:val="6"/>
+              </w:numPr>
+            </w:pPr>
+            <w:r>
+              <w:t>Funcionário insere no sistema os dados.</w:t>
+            </w:r>
+          </w:p>
+          <w:p>
+            <w:pPr>
+              <w:pStyle w:val="PargrafodaLista"/>
+              <w:numPr>
+                <w:ilvl w:val="0"/>
+                <w:numId w:val="6"/>
+              </w:numPr>
+            </w:pPr>
+            <w:r>
+              <w:t>Funcionário conclui o cadastro</w:t>
+            </w:r>
+          </w:p>
+          <w:p>
+            <w:pPr>
+              <w:pStyle w:val="PargrafodaLista"/>
+              <w:numPr>
+                <w:ilvl w:val="0"/>
+                <w:numId w:val="6"/>
+              </w:numPr>
+            </w:pPr>
+            <w:r>
+              <w:t>Sistema exibe mensagem de cadastro efetuado.</w:t>
+            </w:r>
+          </w:p>
+          <w:p>
+            <w:r>
+              <w:t>Fluxo de exceção:</w:t>
+            </w:r>
+          </w:p>
+          <w:p>
+            <w:pPr>
+              <w:pStyle w:val="PargrafodaLista"/>
+              <w:numPr>
+                <w:ilvl w:val="0"/>
+                <w:numId w:val="7"/>
+              </w:numPr>
+            </w:pPr>
+            <w:r>
+              <w:t>Funcionário faz login no sistema.</w:t>
+            </w:r>
+          </w:p>
+          <w:p>
+            <w:pPr>
+              <w:pStyle w:val="PargrafodaLista"/>
+              <w:numPr>
+                <w:ilvl w:val="0"/>
+                <w:numId w:val="7"/>
+              </w:numPr>
+            </w:pPr>
+            <w:r>
+              <w:t>Funcionário obtém os dados necessários para cadastro.</w:t>
+            </w:r>
+          </w:p>
+          <w:p>
+            <w:pPr>
+              <w:pStyle w:val="PargrafodaLista"/>
+              <w:numPr>
+                <w:ilvl w:val="0"/>
+                <w:numId w:val="7"/>
+              </w:numPr>
+            </w:pPr>
+            <w:r>
+              <w:t>Funcionário insere no sistema os dados.</w:t>
+            </w:r>
+          </w:p>
+          <w:p>
+            <w:pPr>
+              <w:pStyle w:val="PargrafodaLista"/>
+              <w:numPr>
+                <w:ilvl w:val="0"/>
+                <w:numId w:val="7"/>
+              </w:numPr>
+            </w:pPr>
+            <w:r>
+              <w:t>Sistema exibe mensagem de produto já cadastrado.</w:t>
+            </w:r>
+          </w:p>
+          <w:p>
+            <w:pPr>
+              <w:pStyle w:val="PargrafodaLista"/>
+              <w:keepNext/>
+              <w:numPr>
+                <w:ilvl w:val="0"/>
+                <w:numId w:val="7"/>
+              </w:numPr>
+            </w:pPr>
+            <w:r>
+              <w:t>Funcionário cancela o processo de cadastro.</w:t>
+            </w:r>
+          </w:p>
+        </w:tc>
+      </w:tr>
+    </w:tbl>
+    <w:p>
+      <w:pPr>
+        <w:pStyle w:val="Legenda"/>
+      </w:pPr>
+      <w:r>
+        <w:t xml:space="preserve">Quadro </w:t>
+      </w:r>
+      <w:fldSimple w:instr=" SEQ Quadro \* ARABIC ">
+        <w:r>
+          <w:rPr>
+            <w:noProof/>
+          </w:rPr>
+          <w:t>11</w:t>
+        </w:r>
+      </w:fldSimple>
+      <w:r>
+        <w:t xml:space="preserve"> - UC003 Cadastrar Produto</w:t>
+      </w:r>
+    </w:p>
+    <w:p/>
+    <w:tbl>
+      <w:tblPr>
+        <w:tblStyle w:val="Tabelacomgrade"/>
+        <w:tblW w:w="0" w:type="auto"/>
+        <w:tblLook w:val="04A0" w:firstRow="1" w:lastRow="0" w:firstColumn="1" w:lastColumn="0" w:noHBand="0" w:noVBand="1"/>
+      </w:tblPr>
+      <w:tblGrid>
+        <w:gridCol w:w="8494"/>
+      </w:tblGrid>
+      <w:tr>
+        <w:tc>
+          <w:tcPr>
+            <w:tcW w:w="8494" w:type="dxa"/>
+          </w:tcPr>
+          <w:p>
+            <w:r>
+              <w:t>UC004 –</w:t>
+            </w:r>
+            <w:r>
+              <w:t xml:space="preserve"> A</w:t>
+            </w:r>
+            <w:r>
+              <w:t>cessar sistema</w:t>
+            </w:r>
+          </w:p>
+          <w:p>
+            <w:r>
+              <w:t>Objetivo: O</w:t>
+            </w:r>
+            <w:r>
+              <w:t>bter acesso aos recursos do sistema.</w:t>
+            </w:r>
+          </w:p>
+          <w:p>
+            <w:r>
+              <w:t xml:space="preserve">Atores: </w:t>
+            </w:r>
+            <w:r>
+              <w:t>Funcionário</w:t>
+            </w:r>
+            <w:r>
+              <w:t>.</w:t>
+            </w:r>
+          </w:p>
+          <w:p>
+            <w:r>
+              <w:t>Pré-condições: Não estar logado no sistema.</w:t>
+            </w:r>
+          </w:p>
+          <w:p>
+            <w:r>
+              <w:t>Pós-condições: Estar logado no sistema.</w:t>
+            </w:r>
+          </w:p>
+          <w:p>
+            <w:r>
+              <w:t>Fluxo principal:</w:t>
+            </w:r>
+          </w:p>
+          <w:p>
+            <w:pPr>
+              <w:pStyle w:val="PargrafodaLista"/>
+              <w:numPr>
+                <w:ilvl w:val="0"/>
+                <w:numId w:val="9"/>
+              </w:numPr>
+            </w:pPr>
+            <w:r>
+              <w:t>Funcionário</w:t>
+            </w:r>
+            <w:r>
+              <w:t xml:space="preserve"> insere na tela inicial do sistema login e senha.</w:t>
+            </w:r>
+          </w:p>
+          <w:p>
+            <w:pPr>
+              <w:pStyle w:val="PargrafodaLista"/>
+              <w:numPr>
+                <w:ilvl w:val="0"/>
+                <w:numId w:val="9"/>
+              </w:numPr>
+            </w:pPr>
+            <w:r>
+              <w:t>Sistema informa que o acesso foi permitido</w:t>
+            </w:r>
+          </w:p>
+          <w:p>
+            <w:r>
+              <w:t>Fluxo de exceção:</w:t>
+            </w:r>
+          </w:p>
+          <w:p>
+            <w:pPr>
+              <w:pStyle w:val="PargrafodaLista"/>
+              <w:numPr>
+                <w:ilvl w:val="0"/>
+                <w:numId w:val="10"/>
+              </w:numPr>
+            </w:pPr>
+            <w:r>
+              <w:t>Funcionário</w:t>
+            </w:r>
+            <w:r>
+              <w:t xml:space="preserve"> inse</w:t>
+            </w:r>
+            <w:r>
+              <w:t>re na tela inicial do sistema lo</w:t>
+            </w:r>
+            <w:r>
+              <w:t>gin e senha.</w:t>
+            </w:r>
+          </w:p>
+          <w:p>
+            <w:pPr>
+              <w:pStyle w:val="PargrafodaLista"/>
+              <w:numPr>
+                <w:ilvl w:val="0"/>
+                <w:numId w:val="10"/>
+              </w:numPr>
+            </w:pPr>
+            <w:r>
+              <w:t>Sistema informa que ou login ou senha estão incorretos.</w:t>
+            </w:r>
+          </w:p>
+          <w:p>
+            <w:pPr>
+              <w:pStyle w:val="PargrafodaLista"/>
+              <w:keepNext/>
+              <w:numPr>
+                <w:ilvl w:val="0"/>
+                <w:numId w:val="10"/>
+              </w:numPr>
+            </w:pPr>
+            <w:r>
+              <w:t>Sistema retorna a tela de login.</w:t>
+            </w:r>
+          </w:p>
+        </w:tc>
+      </w:tr>
+    </w:tbl>
+    <w:p>
+      <w:pPr>
+        <w:pStyle w:val="Legenda"/>
+      </w:pPr>
+      <w:r>
+        <w:t xml:space="preserve">Quadro </w:t>
+      </w:r>
+      <w:fldSimple w:instr=" SEQ Quadro \* ARABIC ">
+        <w:r>
+          <w:rPr>
+            <w:noProof/>
+          </w:rPr>
+          <w:t>12</w:t>
+        </w:r>
+      </w:fldSimple>
+      <w:r>
+        <w:t xml:space="preserve"> - UC004 Acessar Sistema</w:t>
+      </w:r>
+    </w:p>
+    <w:p/>
+    <w:tbl>
+      <w:tblPr>
+        <w:tblStyle w:val="Tabelacomgrade"/>
+        <w:tblW w:w="0" w:type="auto"/>
+        <w:tblLook w:val="04A0" w:firstRow="1" w:lastRow="0" w:firstColumn="1" w:lastColumn="0" w:noHBand="0" w:noVBand="1"/>
+      </w:tblPr>
+      <w:tblGrid>
+        <w:gridCol w:w="8494"/>
+      </w:tblGrid>
+      <w:tr>
+        <w:tc>
+          <w:tcPr>
+            <w:tcW w:w="8494" w:type="dxa"/>
+          </w:tcPr>
+          <w:p>
+            <w:r>
+              <w:t>UC005 –</w:t>
+            </w:r>
+            <w:r>
+              <w:t xml:space="preserve"> C</w:t>
+            </w:r>
+            <w:r>
+              <w:t>ontrolar estoque</w:t>
+            </w:r>
+          </w:p>
+          <w:p>
+            <w:r>
+              <w:t xml:space="preserve">Objetivo: </w:t>
+            </w:r>
+            <w:r>
+              <w:t>N</w:t>
+            </w:r>
+            <w:r>
+              <w:t xml:space="preserve">ão deixar que </w:t>
+            </w:r>
+            <w:r>
+              <w:t>os produtos em estoque acabem.</w:t>
+            </w:r>
+          </w:p>
+          <w:p>
+            <w:r>
+              <w:t xml:space="preserve">Atores: </w:t>
+            </w:r>
+            <w:r>
+              <w:t>Funcionário</w:t>
+            </w:r>
+            <w:r>
+              <w:t>.</w:t>
+            </w:r>
+          </w:p>
+          <w:p>
+            <w:r>
+              <w:t>Pré-condições: E</w:t>
+            </w:r>
+            <w:r>
+              <w:t>star logado no sistema</w:t>
+            </w:r>
+          </w:p>
+          <w:p>
+            <w:r>
+              <w:t>Fluxo principal:</w:t>
+            </w:r>
+          </w:p>
+          <w:p>
+            <w:pPr>
+              <w:pStyle w:val="PargrafodaLista"/>
+              <w:numPr>
+                <w:ilvl w:val="0"/>
+                <w:numId w:val="11"/>
+              </w:numPr>
+            </w:pPr>
+            <w:r>
+              <w:t>Funcionário</w:t>
+            </w:r>
+            <w:r>
+              <w:t xml:space="preserve"> clica no botão que exibe os produtos e suas </w:t>
+            </w:r>
+            <w:r>
+              <w:t>respectivas</w:t>
+            </w:r>
+            <w:r>
+              <w:t xml:space="preserve"> quantidades.</w:t>
+            </w:r>
+          </w:p>
+          <w:p>
+            <w:pPr>
+              <w:pStyle w:val="PargrafodaLista"/>
+              <w:keepNext/>
+              <w:numPr>
+                <w:ilvl w:val="0"/>
+                <w:numId w:val="11"/>
+              </w:numPr>
+            </w:pPr>
+            <w:r>
+              <w:t>Funcionário</w:t>
+            </w:r>
+            <w:r>
+              <w:t xml:space="preserve"> faz a conferencia de cada produto. </w:t>
+            </w:r>
+          </w:p>
+        </w:tc>
+      </w:tr>
+    </w:tbl>
+    <w:p>
+      <w:pPr>
+        <w:pStyle w:val="Legenda"/>
+      </w:pPr>
+      <w:r>
+        <w:t xml:space="preserve">Quadro </w:t>
+      </w:r>
+      <w:fldSimple w:instr=" SEQ Quadro \* ARABIC ">
+        <w:r>
+          <w:rPr>
+            <w:noProof/>
+          </w:rPr>
+          <w:t>13</w:t>
+        </w:r>
+      </w:fldSimple>
+      <w:r>
+        <w:t xml:space="preserve"> - UC005 Controlar Estoque</w:t>
+      </w:r>
+    </w:p>
+    <w:p>
+      <w:r>
+        <w:br w:type="page"/>
+      </w:r>
+    </w:p>
+    <w:p/>
+    <w:tbl>
+      <w:tblPr>
+        <w:tblStyle w:val="Tabelacomgrade"/>
+        <w:tblW w:w="0" w:type="auto"/>
+        <w:tblLook w:val="04A0" w:firstRow="1" w:lastRow="0" w:firstColumn="1" w:lastColumn="0" w:noHBand="0" w:noVBand="1"/>
+      </w:tblPr>
+      <w:tblGrid>
+        <w:gridCol w:w="8494"/>
+      </w:tblGrid>
+      <w:tr>
+        <w:tc>
+          <w:tcPr>
+            <w:tcW w:w="8494" w:type="dxa"/>
+          </w:tcPr>
+          <w:p>
+            <w:r>
+              <w:t>UC006 –</w:t>
+            </w:r>
+            <w:r>
+              <w:t xml:space="preserve"> C</w:t>
+            </w:r>
+            <w:r>
+              <w:t>ontrolar pedidos</w:t>
+            </w:r>
+          </w:p>
+          <w:p>
+            <w:r>
+              <w:t xml:space="preserve">Objetivo: </w:t>
+            </w:r>
+            <w:r>
+              <w:t>N</w:t>
+            </w:r>
+            <w:r>
+              <w:t>ão deixar que os pedidos se acumulem ou não sejam entregues.</w:t>
+            </w:r>
+          </w:p>
+          <w:p>
+            <w:r>
+              <w:t xml:space="preserve">Atores: </w:t>
+            </w:r>
+            <w:r>
+              <w:t>Funcionário</w:t>
+            </w:r>
+            <w:r>
+              <w:t>.</w:t>
+            </w:r>
+          </w:p>
+          <w:p>
+            <w:r>
+              <w:t>Pré-condições: E</w:t>
+            </w:r>
+            <w:r>
+              <w:t>star logado no sistema.</w:t>
+            </w:r>
+          </w:p>
+          <w:p>
+            <w:r>
+              <w:t>Fluxo principal:</w:t>
+            </w:r>
+          </w:p>
+          <w:p>
+            <w:pPr>
+              <w:pStyle w:val="PargrafodaLista"/>
+              <w:numPr>
+                <w:ilvl w:val="0"/>
+                <w:numId w:val="13"/>
+              </w:numPr>
+            </w:pPr>
+            <w:r>
+              <w:t>Funcionário</w:t>
+            </w:r>
+            <w:r>
+              <w:t xml:space="preserve"> clica no botão que exibe todos os pedidos.</w:t>
+            </w:r>
+          </w:p>
+          <w:p>
+            <w:pPr>
+              <w:pStyle w:val="PargrafodaLista"/>
+              <w:numPr>
+                <w:ilvl w:val="0"/>
+                <w:numId w:val="13"/>
+              </w:numPr>
+            </w:pPr>
+            <w:r>
+              <w:t>Funcionário</w:t>
+            </w:r>
+            <w:r>
+              <w:t xml:space="preserve"> da baixa nos pedidos já entregues.</w:t>
+            </w:r>
+          </w:p>
+          <w:p>
+            <w:pPr>
+              <w:pStyle w:val="PargrafodaLista"/>
+              <w:keepNext/>
+              <w:numPr>
+                <w:ilvl w:val="0"/>
+                <w:numId w:val="13"/>
+              </w:numPr>
+            </w:pPr>
+            <w:r>
+              <w:t>Funcionário</w:t>
+            </w:r>
+            <w:r>
+              <w:t xml:space="preserve"> repassa os novos pedidos.</w:t>
+            </w:r>
+          </w:p>
+        </w:tc>
+      </w:tr>
+    </w:tbl>
+    <w:p>
+      <w:pPr>
+        <w:pStyle w:val="Legenda"/>
+      </w:pPr>
+      <w:r>
+        <w:t xml:space="preserve">Quadro </w:t>
+      </w:r>
+      <w:fldSimple w:instr=" SEQ Quadro \* ARABIC ">
+        <w:r>
+          <w:rPr>
+            <w:noProof/>
+          </w:rPr>
+          <w:t>14</w:t>
+        </w:r>
+      </w:fldSimple>
+      <w:r>
+        <w:t xml:space="preserve"> - UC006 Controlar Pedidos</w:t>
+      </w:r>
+    </w:p>
+    <w:p/>
+    <w:tbl>
+      <w:tblPr>
+        <w:tblStyle w:val="Tabelacomgrade"/>
+        <w:tblW w:w="0" w:type="auto"/>
+        <w:tblLook w:val="04A0" w:firstRow="1" w:lastRow="0" w:firstColumn="1" w:lastColumn="0" w:noHBand="0" w:noVBand="1"/>
+      </w:tblPr>
+      <w:tblGrid>
+        <w:gridCol w:w="8494"/>
+      </w:tblGrid>
+      <w:tr>
+        <w:tc>
+          <w:tcPr>
+            <w:tcW w:w="8494" w:type="dxa"/>
+          </w:tcPr>
+          <w:p>
+            <w:r>
+              <w:t>UC007 –</w:t>
+            </w:r>
+            <w:r>
+              <w:t xml:space="preserve"> G</w:t>
+            </w:r>
+            <w:r>
+              <w:t>erar relatório</w:t>
+            </w:r>
+          </w:p>
+          <w:p>
+            <w:r>
+              <w:t>Objetivo: G</w:t>
+            </w:r>
+            <w:r>
+              <w:t>erar relatórios para verificação do fluxo de caixa.</w:t>
+            </w:r>
+          </w:p>
+          <w:p>
+            <w:r>
+              <w:t xml:space="preserve">Atores: </w:t>
+            </w:r>
+            <w:r>
+              <w:t>Funcionário</w:t>
+            </w:r>
+            <w:r>
+              <w:t>.</w:t>
+            </w:r>
+          </w:p>
+          <w:p>
+            <w:r>
+              <w:t>Pré-condições: E</w:t>
+            </w:r>
+            <w:r>
+              <w:t>star logado no sistema.</w:t>
+            </w:r>
+          </w:p>
+          <w:p>
+            <w:r>
+              <w:t>Fluxo principal:</w:t>
+            </w:r>
+          </w:p>
+          <w:p>
+            <w:pPr>
+              <w:pStyle w:val="PargrafodaLista"/>
+              <w:numPr>
+                <w:ilvl w:val="0"/>
+                <w:numId w:val="14"/>
+              </w:numPr>
+            </w:pPr>
+            <w:r>
+              <w:t>Funcionário</w:t>
+            </w:r>
+            <w:r>
+              <w:t xml:space="preserve"> clica no botão de gerar relatórios</w:t>
+            </w:r>
+          </w:p>
+          <w:p>
+            <w:pPr>
+              <w:pStyle w:val="PargrafodaLista"/>
+              <w:numPr>
+                <w:ilvl w:val="0"/>
+                <w:numId w:val="14"/>
+              </w:numPr>
+            </w:pPr>
+            <w:r>
+              <w:t>Funcionário</w:t>
+            </w:r>
+            <w:r>
+              <w:t xml:space="preserve"> escolhe o tipo de relatório a ser gerado</w:t>
+            </w:r>
+          </w:p>
+          <w:p>
+            <w:pPr>
+              <w:pStyle w:val="PargrafodaLista"/>
+              <w:keepNext/>
+              <w:numPr>
+                <w:ilvl w:val="0"/>
+                <w:numId w:val="14"/>
+              </w:numPr>
+            </w:pPr>
+            <w:r>
+              <w:t>Sistema gera o relatório e o salva em PDF.</w:t>
+            </w:r>
+          </w:p>
+        </w:tc>
+      </w:tr>
+    </w:tbl>
+    <w:p>
+      <w:pPr>
+        <w:pStyle w:val="Legenda"/>
+      </w:pPr>
+      <w:r>
+        <w:t xml:space="preserve">Quadro </w:t>
+      </w:r>
+      <w:fldSimple w:instr=" SEQ Quadro \* ARABIC ">
+        <w:r>
+          <w:rPr>
+            <w:noProof/>
+          </w:rPr>
+          <w:t>15</w:t>
+        </w:r>
+      </w:fldSimple>
+      <w:r>
+        <w:t xml:space="preserve"> - UC007 Gerar Relatório</w:t>
+      </w:r>
+    </w:p>
+    <w:p/>
+    <w:p>
+      <w:pPr>
+        <w:keepNext/>
+      </w:pPr>
+      <w:r>
+        <w:pict>
+          <v:shape id="_x0000_i1027" type="#_x0000_t75" style="width:422.75pt;height:269.5pt">
+            <v:imagedata r:id="rId9" o:title="visaoConceitualCafeteria"/>
+          </v:shape>
+        </w:pict>
+      </w:r>
+    </w:p>
+    <w:p>
+      <w:pPr>
+        <w:pStyle w:val="Legenda"/>
+      </w:pPr>
+      <w:r>
+        <w:t xml:space="preserve">Figura </w:t>
+      </w:r>
+      <w:fldSimple w:instr=" SEQ Figura \* ARABIC ">
+        <w:r>
+          <w:rPr>
+            <w:noProof/>
+          </w:rPr>
+          <w:t>3</w:t>
+        </w:r>
+      </w:fldSimple>
+      <w:r>
+        <w:t xml:space="preserve"> - Modelo Conceitual</w:t>
+      </w:r>
+    </w:p>
     <w:sectPr>
-      <w:headerReference w:type="default" r:id="rId8"/>
+      <w:headerReference w:type="default" r:id="rId10"/>
       <w:pgSz w:w="11906" w:h="16838"/>
       <w:pgMar w:top="1417" w:right="1701" w:bottom="1417" w:left="1701" w:header="708" w:footer="708" w:gutter="0"/>
       <w:cols w:space="708"/>
@@ -4725,7 +7110,7 @@
           <w:rPr>
             <w:noProof/>
           </w:rPr>
-          <w:t>6</w:t>
+          <w:t>9</w:t>
         </w:r>
         <w:r>
           <w:fldChar w:fldCharType="end"/>
@@ -4739,6 +7124,1415 @@
     </w:pPr>
   </w:p>
 </w:hdr>
+</file>
+
+<file path=word/numbering.xml><?xml version="1.0" encoding="utf-8"?>
+<w:numbering xmlns:wpc="http://schemas.microsoft.com/office/word/2010/wordprocessingCanvas" xmlns:mc="http://schemas.openxmlformats.org/markup-compatibility/2006" xmlns:o="urn:schemas-microsoft-com:office:office" xmlns:r="http://schemas.openxmlformats.org/officeDocument/2006/relationships" xmlns:m="http://schemas.openxmlformats.org/officeDocument/2006/math" xmlns:v="urn:schemas-microsoft-com:vml" xmlns:wp14="http://schemas.microsoft.com/office/word/2010/wordprocessingDrawing" xmlns:wp="http://schemas.openxmlformats.org/drawingml/2006/wordprocessingDrawing" xmlns:w10="urn:schemas-microsoft-com:office:word" xmlns:w="http://schemas.openxmlformats.org/wordprocessingml/2006/main" xmlns:w14="http://schemas.microsoft.com/office/word/2010/wordml" xmlns:w15="http://schemas.microsoft.com/office/word/2012/wordml" xmlns:wpg="http://schemas.microsoft.com/office/word/2010/wordprocessingGroup" xmlns:wpi="http://schemas.microsoft.com/office/word/2010/wordprocessingInk" xmlns:wne="http://schemas.microsoft.com/office/word/2006/wordml" xmlns:wps="http://schemas.microsoft.com/office/word/2010/wordprocessingShape" mc:Ignorable="w14 w15 wp14">
+  <w:abstractNum w:abstractNumId="0" w15:restartNumberingAfterBreak="0">
+    <w:nsid w:val="02006B47"/>
+    <w:multiLevelType w:val="hybridMultilevel"/>
+    <w:tmpl w:val="8D64CB30"/>
+    <w:lvl w:ilvl="0" w:tplc="04160011">
+      <w:start w:val="1"/>
+      <w:numFmt w:val="decimal"/>
+      <w:lvlText w:val="%1)"/>
+      <w:lvlJc w:val="left"/>
+      <w:pPr>
+        <w:ind w:left="720" w:hanging="360"/>
+      </w:pPr>
+      <w:rPr>
+        <w:rFonts w:hint="default"/>
+      </w:rPr>
+    </w:lvl>
+    <w:lvl w:ilvl="1" w:tplc="04160019" w:tentative="1">
+      <w:start w:val="1"/>
+      <w:numFmt w:val="lowerLetter"/>
+      <w:lvlText w:val="%2."/>
+      <w:lvlJc w:val="left"/>
+      <w:pPr>
+        <w:ind w:left="1440" w:hanging="360"/>
+      </w:pPr>
+    </w:lvl>
+    <w:lvl w:ilvl="2" w:tplc="0416001B" w:tentative="1">
+      <w:start w:val="1"/>
+      <w:numFmt w:val="lowerRoman"/>
+      <w:lvlText w:val="%3."/>
+      <w:lvlJc w:val="right"/>
+      <w:pPr>
+        <w:ind w:left="2160" w:hanging="180"/>
+      </w:pPr>
+    </w:lvl>
+    <w:lvl w:ilvl="3" w:tplc="0416000F" w:tentative="1">
+      <w:start w:val="1"/>
+      <w:numFmt w:val="decimal"/>
+      <w:lvlText w:val="%4."/>
+      <w:lvlJc w:val="left"/>
+      <w:pPr>
+        <w:ind w:left="2880" w:hanging="360"/>
+      </w:pPr>
+    </w:lvl>
+    <w:lvl w:ilvl="4" w:tplc="04160019" w:tentative="1">
+      <w:start w:val="1"/>
+      <w:numFmt w:val="lowerLetter"/>
+      <w:lvlText w:val="%5."/>
+      <w:lvlJc w:val="left"/>
+      <w:pPr>
+        <w:ind w:left="3600" w:hanging="360"/>
+      </w:pPr>
+    </w:lvl>
+    <w:lvl w:ilvl="5" w:tplc="0416001B" w:tentative="1">
+      <w:start w:val="1"/>
+      <w:numFmt w:val="lowerRoman"/>
+      <w:lvlText w:val="%6."/>
+      <w:lvlJc w:val="right"/>
+      <w:pPr>
+        <w:ind w:left="4320" w:hanging="180"/>
+      </w:pPr>
+    </w:lvl>
+    <w:lvl w:ilvl="6" w:tplc="0416000F" w:tentative="1">
+      <w:start w:val="1"/>
+      <w:numFmt w:val="decimal"/>
+      <w:lvlText w:val="%7."/>
+      <w:lvlJc w:val="left"/>
+      <w:pPr>
+        <w:ind w:left="5040" w:hanging="360"/>
+      </w:pPr>
+    </w:lvl>
+    <w:lvl w:ilvl="7" w:tplc="04160019" w:tentative="1">
+      <w:start w:val="1"/>
+      <w:numFmt w:val="lowerLetter"/>
+      <w:lvlText w:val="%8."/>
+      <w:lvlJc w:val="left"/>
+      <w:pPr>
+        <w:ind w:left="5760" w:hanging="360"/>
+      </w:pPr>
+    </w:lvl>
+    <w:lvl w:ilvl="8" w:tplc="0416001B" w:tentative="1">
+      <w:start w:val="1"/>
+      <w:numFmt w:val="lowerRoman"/>
+      <w:lvlText w:val="%9."/>
+      <w:lvlJc w:val="right"/>
+      <w:pPr>
+        <w:ind w:left="6480" w:hanging="180"/>
+      </w:pPr>
+    </w:lvl>
+  </w:abstractNum>
+  <w:abstractNum w:abstractNumId="1" w15:restartNumberingAfterBreak="0">
+    <w:nsid w:val="0CB64C7F"/>
+    <w:multiLevelType w:val="hybridMultilevel"/>
+    <w:tmpl w:val="BA7A4AA2"/>
+    <w:lvl w:ilvl="0" w:tplc="04160011">
+      <w:start w:val="1"/>
+      <w:numFmt w:val="decimal"/>
+      <w:lvlText w:val="%1)"/>
+      <w:lvlJc w:val="left"/>
+      <w:pPr>
+        <w:ind w:left="720" w:hanging="360"/>
+      </w:pPr>
+      <w:rPr>
+        <w:rFonts w:hint="default"/>
+      </w:rPr>
+    </w:lvl>
+    <w:lvl w:ilvl="1" w:tplc="04160019" w:tentative="1">
+      <w:start w:val="1"/>
+      <w:numFmt w:val="lowerLetter"/>
+      <w:lvlText w:val="%2."/>
+      <w:lvlJc w:val="left"/>
+      <w:pPr>
+        <w:ind w:left="1440" w:hanging="360"/>
+      </w:pPr>
+    </w:lvl>
+    <w:lvl w:ilvl="2" w:tplc="0416001B" w:tentative="1">
+      <w:start w:val="1"/>
+      <w:numFmt w:val="lowerRoman"/>
+      <w:lvlText w:val="%3."/>
+      <w:lvlJc w:val="right"/>
+      <w:pPr>
+        <w:ind w:left="2160" w:hanging="180"/>
+      </w:pPr>
+    </w:lvl>
+    <w:lvl w:ilvl="3" w:tplc="0416000F" w:tentative="1">
+      <w:start w:val="1"/>
+      <w:numFmt w:val="decimal"/>
+      <w:lvlText w:val="%4."/>
+      <w:lvlJc w:val="left"/>
+      <w:pPr>
+        <w:ind w:left="2880" w:hanging="360"/>
+      </w:pPr>
+    </w:lvl>
+    <w:lvl w:ilvl="4" w:tplc="04160019" w:tentative="1">
+      <w:start w:val="1"/>
+      <w:numFmt w:val="lowerLetter"/>
+      <w:lvlText w:val="%5."/>
+      <w:lvlJc w:val="left"/>
+      <w:pPr>
+        <w:ind w:left="3600" w:hanging="360"/>
+      </w:pPr>
+    </w:lvl>
+    <w:lvl w:ilvl="5" w:tplc="0416001B" w:tentative="1">
+      <w:start w:val="1"/>
+      <w:numFmt w:val="lowerRoman"/>
+      <w:lvlText w:val="%6."/>
+      <w:lvlJc w:val="right"/>
+      <w:pPr>
+        <w:ind w:left="4320" w:hanging="180"/>
+      </w:pPr>
+    </w:lvl>
+    <w:lvl w:ilvl="6" w:tplc="0416000F" w:tentative="1">
+      <w:start w:val="1"/>
+      <w:numFmt w:val="decimal"/>
+      <w:lvlText w:val="%7."/>
+      <w:lvlJc w:val="left"/>
+      <w:pPr>
+        <w:ind w:left="5040" w:hanging="360"/>
+      </w:pPr>
+    </w:lvl>
+    <w:lvl w:ilvl="7" w:tplc="04160019" w:tentative="1">
+      <w:start w:val="1"/>
+      <w:numFmt w:val="lowerLetter"/>
+      <w:lvlText w:val="%8."/>
+      <w:lvlJc w:val="left"/>
+      <w:pPr>
+        <w:ind w:left="5760" w:hanging="360"/>
+      </w:pPr>
+    </w:lvl>
+    <w:lvl w:ilvl="8" w:tplc="0416001B" w:tentative="1">
+      <w:start w:val="1"/>
+      <w:numFmt w:val="lowerRoman"/>
+      <w:lvlText w:val="%9."/>
+      <w:lvlJc w:val="right"/>
+      <w:pPr>
+        <w:ind w:left="6480" w:hanging="180"/>
+      </w:pPr>
+    </w:lvl>
+  </w:abstractNum>
+  <w:abstractNum w:abstractNumId="2" w15:restartNumberingAfterBreak="0">
+    <w:nsid w:val="169870DC"/>
+    <w:multiLevelType w:val="hybridMultilevel"/>
+    <w:tmpl w:val="0804E234"/>
+    <w:lvl w:ilvl="0" w:tplc="04160011">
+      <w:start w:val="1"/>
+      <w:numFmt w:val="decimal"/>
+      <w:lvlText w:val="%1)"/>
+      <w:lvlJc w:val="left"/>
+      <w:pPr>
+        <w:ind w:left="720" w:hanging="360"/>
+      </w:pPr>
+      <w:rPr>
+        <w:rFonts w:hint="default"/>
+      </w:rPr>
+    </w:lvl>
+    <w:lvl w:ilvl="1" w:tplc="04160019" w:tentative="1">
+      <w:start w:val="1"/>
+      <w:numFmt w:val="lowerLetter"/>
+      <w:lvlText w:val="%2."/>
+      <w:lvlJc w:val="left"/>
+      <w:pPr>
+        <w:ind w:left="1440" w:hanging="360"/>
+      </w:pPr>
+    </w:lvl>
+    <w:lvl w:ilvl="2" w:tplc="0416001B" w:tentative="1">
+      <w:start w:val="1"/>
+      <w:numFmt w:val="lowerRoman"/>
+      <w:lvlText w:val="%3."/>
+      <w:lvlJc w:val="right"/>
+      <w:pPr>
+        <w:ind w:left="2160" w:hanging="180"/>
+      </w:pPr>
+    </w:lvl>
+    <w:lvl w:ilvl="3" w:tplc="0416000F" w:tentative="1">
+      <w:start w:val="1"/>
+      <w:numFmt w:val="decimal"/>
+      <w:lvlText w:val="%4."/>
+      <w:lvlJc w:val="left"/>
+      <w:pPr>
+        <w:ind w:left="2880" w:hanging="360"/>
+      </w:pPr>
+    </w:lvl>
+    <w:lvl w:ilvl="4" w:tplc="04160019" w:tentative="1">
+      <w:start w:val="1"/>
+      <w:numFmt w:val="lowerLetter"/>
+      <w:lvlText w:val="%5."/>
+      <w:lvlJc w:val="left"/>
+      <w:pPr>
+        <w:ind w:left="3600" w:hanging="360"/>
+      </w:pPr>
+    </w:lvl>
+    <w:lvl w:ilvl="5" w:tplc="0416001B" w:tentative="1">
+      <w:start w:val="1"/>
+      <w:numFmt w:val="lowerRoman"/>
+      <w:lvlText w:val="%6."/>
+      <w:lvlJc w:val="right"/>
+      <w:pPr>
+        <w:ind w:left="4320" w:hanging="180"/>
+      </w:pPr>
+    </w:lvl>
+    <w:lvl w:ilvl="6" w:tplc="0416000F" w:tentative="1">
+      <w:start w:val="1"/>
+      <w:numFmt w:val="decimal"/>
+      <w:lvlText w:val="%7."/>
+      <w:lvlJc w:val="left"/>
+      <w:pPr>
+        <w:ind w:left="5040" w:hanging="360"/>
+      </w:pPr>
+    </w:lvl>
+    <w:lvl w:ilvl="7" w:tplc="04160019" w:tentative="1">
+      <w:start w:val="1"/>
+      <w:numFmt w:val="lowerLetter"/>
+      <w:lvlText w:val="%8."/>
+      <w:lvlJc w:val="left"/>
+      <w:pPr>
+        <w:ind w:left="5760" w:hanging="360"/>
+      </w:pPr>
+    </w:lvl>
+    <w:lvl w:ilvl="8" w:tplc="0416001B" w:tentative="1">
+      <w:start w:val="1"/>
+      <w:numFmt w:val="lowerRoman"/>
+      <w:lvlText w:val="%9."/>
+      <w:lvlJc w:val="right"/>
+      <w:pPr>
+        <w:ind w:left="6480" w:hanging="180"/>
+      </w:pPr>
+    </w:lvl>
+  </w:abstractNum>
+  <w:abstractNum w:abstractNumId="3" w15:restartNumberingAfterBreak="0">
+    <w:nsid w:val="17AF5740"/>
+    <w:multiLevelType w:val="hybridMultilevel"/>
+    <w:tmpl w:val="C6401764"/>
+    <w:lvl w:ilvl="0" w:tplc="04160011">
+      <w:start w:val="1"/>
+      <w:numFmt w:val="decimal"/>
+      <w:lvlText w:val="%1)"/>
+      <w:lvlJc w:val="left"/>
+      <w:pPr>
+        <w:ind w:left="720" w:hanging="360"/>
+      </w:pPr>
+      <w:rPr>
+        <w:rFonts w:hint="default"/>
+      </w:rPr>
+    </w:lvl>
+    <w:lvl w:ilvl="1" w:tplc="04160019" w:tentative="1">
+      <w:start w:val="1"/>
+      <w:numFmt w:val="lowerLetter"/>
+      <w:lvlText w:val="%2."/>
+      <w:lvlJc w:val="left"/>
+      <w:pPr>
+        <w:ind w:left="1440" w:hanging="360"/>
+      </w:pPr>
+    </w:lvl>
+    <w:lvl w:ilvl="2" w:tplc="0416001B" w:tentative="1">
+      <w:start w:val="1"/>
+      <w:numFmt w:val="lowerRoman"/>
+      <w:lvlText w:val="%3."/>
+      <w:lvlJc w:val="right"/>
+      <w:pPr>
+        <w:ind w:left="2160" w:hanging="180"/>
+      </w:pPr>
+    </w:lvl>
+    <w:lvl w:ilvl="3" w:tplc="0416000F" w:tentative="1">
+      <w:start w:val="1"/>
+      <w:numFmt w:val="decimal"/>
+      <w:lvlText w:val="%4."/>
+      <w:lvlJc w:val="left"/>
+      <w:pPr>
+        <w:ind w:left="2880" w:hanging="360"/>
+      </w:pPr>
+    </w:lvl>
+    <w:lvl w:ilvl="4" w:tplc="04160019" w:tentative="1">
+      <w:start w:val="1"/>
+      <w:numFmt w:val="lowerLetter"/>
+      <w:lvlText w:val="%5."/>
+      <w:lvlJc w:val="left"/>
+      <w:pPr>
+        <w:ind w:left="3600" w:hanging="360"/>
+      </w:pPr>
+    </w:lvl>
+    <w:lvl w:ilvl="5" w:tplc="0416001B" w:tentative="1">
+      <w:start w:val="1"/>
+      <w:numFmt w:val="lowerRoman"/>
+      <w:lvlText w:val="%6."/>
+      <w:lvlJc w:val="right"/>
+      <w:pPr>
+        <w:ind w:left="4320" w:hanging="180"/>
+      </w:pPr>
+    </w:lvl>
+    <w:lvl w:ilvl="6" w:tplc="0416000F" w:tentative="1">
+      <w:start w:val="1"/>
+      <w:numFmt w:val="decimal"/>
+      <w:lvlText w:val="%7."/>
+      <w:lvlJc w:val="left"/>
+      <w:pPr>
+        <w:ind w:left="5040" w:hanging="360"/>
+      </w:pPr>
+    </w:lvl>
+    <w:lvl w:ilvl="7" w:tplc="04160019" w:tentative="1">
+      <w:start w:val="1"/>
+      <w:numFmt w:val="lowerLetter"/>
+      <w:lvlText w:val="%8."/>
+      <w:lvlJc w:val="left"/>
+      <w:pPr>
+        <w:ind w:left="5760" w:hanging="360"/>
+      </w:pPr>
+    </w:lvl>
+    <w:lvl w:ilvl="8" w:tplc="0416001B" w:tentative="1">
+      <w:start w:val="1"/>
+      <w:numFmt w:val="lowerRoman"/>
+      <w:lvlText w:val="%9."/>
+      <w:lvlJc w:val="right"/>
+      <w:pPr>
+        <w:ind w:left="6480" w:hanging="180"/>
+      </w:pPr>
+    </w:lvl>
+  </w:abstractNum>
+  <w:abstractNum w:abstractNumId="4" w15:restartNumberingAfterBreak="0">
+    <w:nsid w:val="272F6FE3"/>
+    <w:multiLevelType w:val="hybridMultilevel"/>
+    <w:tmpl w:val="FF703564"/>
+    <w:lvl w:ilvl="0" w:tplc="04160011">
+      <w:start w:val="1"/>
+      <w:numFmt w:val="decimal"/>
+      <w:lvlText w:val="%1)"/>
+      <w:lvlJc w:val="left"/>
+      <w:pPr>
+        <w:ind w:left="720" w:hanging="360"/>
+      </w:pPr>
+      <w:rPr>
+        <w:rFonts w:hint="default"/>
+      </w:rPr>
+    </w:lvl>
+    <w:lvl w:ilvl="1" w:tplc="04160019" w:tentative="1">
+      <w:start w:val="1"/>
+      <w:numFmt w:val="lowerLetter"/>
+      <w:lvlText w:val="%2."/>
+      <w:lvlJc w:val="left"/>
+      <w:pPr>
+        <w:ind w:left="1440" w:hanging="360"/>
+      </w:pPr>
+    </w:lvl>
+    <w:lvl w:ilvl="2" w:tplc="0416001B" w:tentative="1">
+      <w:start w:val="1"/>
+      <w:numFmt w:val="lowerRoman"/>
+      <w:lvlText w:val="%3."/>
+      <w:lvlJc w:val="right"/>
+      <w:pPr>
+        <w:ind w:left="2160" w:hanging="180"/>
+      </w:pPr>
+    </w:lvl>
+    <w:lvl w:ilvl="3" w:tplc="0416000F" w:tentative="1">
+      <w:start w:val="1"/>
+      <w:numFmt w:val="decimal"/>
+      <w:lvlText w:val="%4."/>
+      <w:lvlJc w:val="left"/>
+      <w:pPr>
+        <w:ind w:left="2880" w:hanging="360"/>
+      </w:pPr>
+    </w:lvl>
+    <w:lvl w:ilvl="4" w:tplc="04160019" w:tentative="1">
+      <w:start w:val="1"/>
+      <w:numFmt w:val="lowerLetter"/>
+      <w:lvlText w:val="%5."/>
+      <w:lvlJc w:val="left"/>
+      <w:pPr>
+        <w:ind w:left="3600" w:hanging="360"/>
+      </w:pPr>
+    </w:lvl>
+    <w:lvl w:ilvl="5" w:tplc="0416001B" w:tentative="1">
+      <w:start w:val="1"/>
+      <w:numFmt w:val="lowerRoman"/>
+      <w:lvlText w:val="%6."/>
+      <w:lvlJc w:val="right"/>
+      <w:pPr>
+        <w:ind w:left="4320" w:hanging="180"/>
+      </w:pPr>
+    </w:lvl>
+    <w:lvl w:ilvl="6" w:tplc="0416000F" w:tentative="1">
+      <w:start w:val="1"/>
+      <w:numFmt w:val="decimal"/>
+      <w:lvlText w:val="%7."/>
+      <w:lvlJc w:val="left"/>
+      <w:pPr>
+        <w:ind w:left="5040" w:hanging="360"/>
+      </w:pPr>
+    </w:lvl>
+    <w:lvl w:ilvl="7" w:tplc="04160019" w:tentative="1">
+      <w:start w:val="1"/>
+      <w:numFmt w:val="lowerLetter"/>
+      <w:lvlText w:val="%8."/>
+      <w:lvlJc w:val="left"/>
+      <w:pPr>
+        <w:ind w:left="5760" w:hanging="360"/>
+      </w:pPr>
+    </w:lvl>
+    <w:lvl w:ilvl="8" w:tplc="0416001B" w:tentative="1">
+      <w:start w:val="1"/>
+      <w:numFmt w:val="lowerRoman"/>
+      <w:lvlText w:val="%9."/>
+      <w:lvlJc w:val="right"/>
+      <w:pPr>
+        <w:ind w:left="6480" w:hanging="180"/>
+      </w:pPr>
+    </w:lvl>
+  </w:abstractNum>
+  <w:abstractNum w:abstractNumId="5" w15:restartNumberingAfterBreak="0">
+    <w:nsid w:val="2ADE30A2"/>
+    <w:multiLevelType w:val="multilevel"/>
+    <w:tmpl w:val="0278124C"/>
+    <w:lvl w:ilvl="0">
+      <w:start w:val="1"/>
+      <w:numFmt w:val="decimal"/>
+      <w:lvlText w:val="%1"/>
+      <w:lvlJc w:val="left"/>
+      <w:pPr>
+        <w:ind w:left="435" w:hanging="435"/>
+      </w:pPr>
+      <w:rPr>
+        <w:rFonts w:hint="default"/>
+      </w:rPr>
+    </w:lvl>
+    <w:lvl w:ilvl="1">
+      <w:start w:val="1"/>
+      <w:numFmt w:val="decimal"/>
+      <w:lvlText w:val="%1.%2"/>
+      <w:lvlJc w:val="left"/>
+      <w:pPr>
+        <w:ind w:left="1143" w:hanging="435"/>
+      </w:pPr>
+      <w:rPr>
+        <w:rFonts w:hint="default"/>
+      </w:rPr>
+    </w:lvl>
+    <w:lvl w:ilvl="2">
+      <w:start w:val="1"/>
+      <w:numFmt w:val="decimal"/>
+      <w:lvlText w:val="%1.%2.%3"/>
+      <w:lvlJc w:val="left"/>
+      <w:pPr>
+        <w:ind w:left="2136" w:hanging="720"/>
+      </w:pPr>
+      <w:rPr>
+        <w:rFonts w:hint="default"/>
+      </w:rPr>
+    </w:lvl>
+    <w:lvl w:ilvl="3">
+      <w:start w:val="1"/>
+      <w:numFmt w:val="decimal"/>
+      <w:lvlText w:val="%1.%2.%3.%4"/>
+      <w:lvlJc w:val="left"/>
+      <w:pPr>
+        <w:ind w:left="2844" w:hanging="720"/>
+      </w:pPr>
+      <w:rPr>
+        <w:rFonts w:hint="default"/>
+      </w:rPr>
+    </w:lvl>
+    <w:lvl w:ilvl="4">
+      <w:start w:val="1"/>
+      <w:numFmt w:val="decimal"/>
+      <w:lvlText w:val="%1.%2.%3.%4.%5"/>
+      <w:lvlJc w:val="left"/>
+      <w:pPr>
+        <w:ind w:left="3912" w:hanging="1080"/>
+      </w:pPr>
+      <w:rPr>
+        <w:rFonts w:hint="default"/>
+      </w:rPr>
+    </w:lvl>
+    <w:lvl w:ilvl="5">
+      <w:start w:val="1"/>
+      <w:numFmt w:val="decimal"/>
+      <w:lvlText w:val="%1.%2.%3.%4.%5.%6"/>
+      <w:lvlJc w:val="left"/>
+      <w:pPr>
+        <w:ind w:left="4620" w:hanging="1080"/>
+      </w:pPr>
+      <w:rPr>
+        <w:rFonts w:hint="default"/>
+      </w:rPr>
+    </w:lvl>
+    <w:lvl w:ilvl="6">
+      <w:start w:val="1"/>
+      <w:numFmt w:val="decimal"/>
+      <w:lvlText w:val="%1.%2.%3.%4.%5.%6.%7"/>
+      <w:lvlJc w:val="left"/>
+      <w:pPr>
+        <w:ind w:left="5688" w:hanging="1440"/>
+      </w:pPr>
+      <w:rPr>
+        <w:rFonts w:hint="default"/>
+      </w:rPr>
+    </w:lvl>
+    <w:lvl w:ilvl="7">
+      <w:start w:val="1"/>
+      <w:numFmt w:val="decimal"/>
+      <w:lvlText w:val="%1.%2.%3.%4.%5.%6.%7.%8"/>
+      <w:lvlJc w:val="left"/>
+      <w:pPr>
+        <w:ind w:left="6396" w:hanging="1440"/>
+      </w:pPr>
+      <w:rPr>
+        <w:rFonts w:hint="default"/>
+      </w:rPr>
+    </w:lvl>
+    <w:lvl w:ilvl="8">
+      <w:start w:val="1"/>
+      <w:numFmt w:val="decimal"/>
+      <w:lvlText w:val="%1.%2.%3.%4.%5.%6.%7.%8.%9"/>
+      <w:lvlJc w:val="left"/>
+      <w:pPr>
+        <w:ind w:left="7464" w:hanging="1800"/>
+      </w:pPr>
+      <w:rPr>
+        <w:rFonts w:hint="default"/>
+      </w:rPr>
+    </w:lvl>
+  </w:abstractNum>
+  <w:abstractNum w:abstractNumId="6" w15:restartNumberingAfterBreak="0">
+    <w:nsid w:val="2EB33F77"/>
+    <w:multiLevelType w:val="hybridMultilevel"/>
+    <w:tmpl w:val="02E2FE08"/>
+    <w:lvl w:ilvl="0" w:tplc="04160011">
+      <w:start w:val="1"/>
+      <w:numFmt w:val="decimal"/>
+      <w:lvlText w:val="%1)"/>
+      <w:lvlJc w:val="left"/>
+      <w:pPr>
+        <w:ind w:left="720" w:hanging="360"/>
+      </w:pPr>
+      <w:rPr>
+        <w:rFonts w:hint="default"/>
+      </w:rPr>
+    </w:lvl>
+    <w:lvl w:ilvl="1" w:tplc="04160019" w:tentative="1">
+      <w:start w:val="1"/>
+      <w:numFmt w:val="lowerLetter"/>
+      <w:lvlText w:val="%2."/>
+      <w:lvlJc w:val="left"/>
+      <w:pPr>
+        <w:ind w:left="1440" w:hanging="360"/>
+      </w:pPr>
+    </w:lvl>
+    <w:lvl w:ilvl="2" w:tplc="0416001B" w:tentative="1">
+      <w:start w:val="1"/>
+      <w:numFmt w:val="lowerRoman"/>
+      <w:lvlText w:val="%3."/>
+      <w:lvlJc w:val="right"/>
+      <w:pPr>
+        <w:ind w:left="2160" w:hanging="180"/>
+      </w:pPr>
+    </w:lvl>
+    <w:lvl w:ilvl="3" w:tplc="0416000F" w:tentative="1">
+      <w:start w:val="1"/>
+      <w:numFmt w:val="decimal"/>
+      <w:lvlText w:val="%4."/>
+      <w:lvlJc w:val="left"/>
+      <w:pPr>
+        <w:ind w:left="2880" w:hanging="360"/>
+      </w:pPr>
+    </w:lvl>
+    <w:lvl w:ilvl="4" w:tplc="04160019" w:tentative="1">
+      <w:start w:val="1"/>
+      <w:numFmt w:val="lowerLetter"/>
+      <w:lvlText w:val="%5."/>
+      <w:lvlJc w:val="left"/>
+      <w:pPr>
+        <w:ind w:left="3600" w:hanging="360"/>
+      </w:pPr>
+    </w:lvl>
+    <w:lvl w:ilvl="5" w:tplc="0416001B" w:tentative="1">
+      <w:start w:val="1"/>
+      <w:numFmt w:val="lowerRoman"/>
+      <w:lvlText w:val="%6."/>
+      <w:lvlJc w:val="right"/>
+      <w:pPr>
+        <w:ind w:left="4320" w:hanging="180"/>
+      </w:pPr>
+    </w:lvl>
+    <w:lvl w:ilvl="6" w:tplc="0416000F" w:tentative="1">
+      <w:start w:val="1"/>
+      <w:numFmt w:val="decimal"/>
+      <w:lvlText w:val="%7."/>
+      <w:lvlJc w:val="left"/>
+      <w:pPr>
+        <w:ind w:left="5040" w:hanging="360"/>
+      </w:pPr>
+    </w:lvl>
+    <w:lvl w:ilvl="7" w:tplc="04160019" w:tentative="1">
+      <w:start w:val="1"/>
+      <w:numFmt w:val="lowerLetter"/>
+      <w:lvlText w:val="%8."/>
+      <w:lvlJc w:val="left"/>
+      <w:pPr>
+        <w:ind w:left="5760" w:hanging="360"/>
+      </w:pPr>
+    </w:lvl>
+    <w:lvl w:ilvl="8" w:tplc="0416001B" w:tentative="1">
+      <w:start w:val="1"/>
+      <w:numFmt w:val="lowerRoman"/>
+      <w:lvlText w:val="%9."/>
+      <w:lvlJc w:val="right"/>
+      <w:pPr>
+        <w:ind w:left="6480" w:hanging="180"/>
+      </w:pPr>
+    </w:lvl>
+  </w:abstractNum>
+  <w:abstractNum w:abstractNumId="7" w15:restartNumberingAfterBreak="0">
+    <w:nsid w:val="359A0EEB"/>
+    <w:multiLevelType w:val="hybridMultilevel"/>
+    <w:tmpl w:val="67801DE4"/>
+    <w:lvl w:ilvl="0" w:tplc="04160011">
+      <w:start w:val="1"/>
+      <w:numFmt w:val="decimal"/>
+      <w:lvlText w:val="%1)"/>
+      <w:lvlJc w:val="left"/>
+      <w:pPr>
+        <w:ind w:left="720" w:hanging="360"/>
+      </w:pPr>
+      <w:rPr>
+        <w:rFonts w:hint="default"/>
+      </w:rPr>
+    </w:lvl>
+    <w:lvl w:ilvl="1" w:tplc="04160019" w:tentative="1">
+      <w:start w:val="1"/>
+      <w:numFmt w:val="lowerLetter"/>
+      <w:lvlText w:val="%2."/>
+      <w:lvlJc w:val="left"/>
+      <w:pPr>
+        <w:ind w:left="1440" w:hanging="360"/>
+      </w:pPr>
+    </w:lvl>
+    <w:lvl w:ilvl="2" w:tplc="0416001B" w:tentative="1">
+      <w:start w:val="1"/>
+      <w:numFmt w:val="lowerRoman"/>
+      <w:lvlText w:val="%3."/>
+      <w:lvlJc w:val="right"/>
+      <w:pPr>
+        <w:ind w:left="2160" w:hanging="180"/>
+      </w:pPr>
+    </w:lvl>
+    <w:lvl w:ilvl="3" w:tplc="0416000F" w:tentative="1">
+      <w:start w:val="1"/>
+      <w:numFmt w:val="decimal"/>
+      <w:lvlText w:val="%4."/>
+      <w:lvlJc w:val="left"/>
+      <w:pPr>
+        <w:ind w:left="2880" w:hanging="360"/>
+      </w:pPr>
+    </w:lvl>
+    <w:lvl w:ilvl="4" w:tplc="04160019" w:tentative="1">
+      <w:start w:val="1"/>
+      <w:numFmt w:val="lowerLetter"/>
+      <w:lvlText w:val="%5."/>
+      <w:lvlJc w:val="left"/>
+      <w:pPr>
+        <w:ind w:left="3600" w:hanging="360"/>
+      </w:pPr>
+    </w:lvl>
+    <w:lvl w:ilvl="5" w:tplc="0416001B" w:tentative="1">
+      <w:start w:val="1"/>
+      <w:numFmt w:val="lowerRoman"/>
+      <w:lvlText w:val="%6."/>
+      <w:lvlJc w:val="right"/>
+      <w:pPr>
+        <w:ind w:left="4320" w:hanging="180"/>
+      </w:pPr>
+    </w:lvl>
+    <w:lvl w:ilvl="6" w:tplc="0416000F" w:tentative="1">
+      <w:start w:val="1"/>
+      <w:numFmt w:val="decimal"/>
+      <w:lvlText w:val="%7."/>
+      <w:lvlJc w:val="left"/>
+      <w:pPr>
+        <w:ind w:left="5040" w:hanging="360"/>
+      </w:pPr>
+    </w:lvl>
+    <w:lvl w:ilvl="7" w:tplc="04160019" w:tentative="1">
+      <w:start w:val="1"/>
+      <w:numFmt w:val="lowerLetter"/>
+      <w:lvlText w:val="%8."/>
+      <w:lvlJc w:val="left"/>
+      <w:pPr>
+        <w:ind w:left="5760" w:hanging="360"/>
+      </w:pPr>
+    </w:lvl>
+    <w:lvl w:ilvl="8" w:tplc="0416001B" w:tentative="1">
+      <w:start w:val="1"/>
+      <w:numFmt w:val="lowerRoman"/>
+      <w:lvlText w:val="%9."/>
+      <w:lvlJc w:val="right"/>
+      <w:pPr>
+        <w:ind w:left="6480" w:hanging="180"/>
+      </w:pPr>
+    </w:lvl>
+  </w:abstractNum>
+  <w:abstractNum w:abstractNumId="8" w15:restartNumberingAfterBreak="0">
+    <w:nsid w:val="441B73FF"/>
+    <w:multiLevelType w:val="hybridMultilevel"/>
+    <w:tmpl w:val="608A1604"/>
+    <w:lvl w:ilvl="0" w:tplc="04160011">
+      <w:start w:val="1"/>
+      <w:numFmt w:val="decimal"/>
+      <w:lvlText w:val="%1)"/>
+      <w:lvlJc w:val="left"/>
+      <w:pPr>
+        <w:ind w:left="720" w:hanging="360"/>
+      </w:pPr>
+      <w:rPr>
+        <w:rFonts w:hint="default"/>
+      </w:rPr>
+    </w:lvl>
+    <w:lvl w:ilvl="1" w:tplc="04160019" w:tentative="1">
+      <w:start w:val="1"/>
+      <w:numFmt w:val="lowerLetter"/>
+      <w:lvlText w:val="%2."/>
+      <w:lvlJc w:val="left"/>
+      <w:pPr>
+        <w:ind w:left="1440" w:hanging="360"/>
+      </w:pPr>
+    </w:lvl>
+    <w:lvl w:ilvl="2" w:tplc="0416001B" w:tentative="1">
+      <w:start w:val="1"/>
+      <w:numFmt w:val="lowerRoman"/>
+      <w:lvlText w:val="%3."/>
+      <w:lvlJc w:val="right"/>
+      <w:pPr>
+        <w:ind w:left="2160" w:hanging="180"/>
+      </w:pPr>
+    </w:lvl>
+    <w:lvl w:ilvl="3" w:tplc="0416000F" w:tentative="1">
+      <w:start w:val="1"/>
+      <w:numFmt w:val="decimal"/>
+      <w:lvlText w:val="%4."/>
+      <w:lvlJc w:val="left"/>
+      <w:pPr>
+        <w:ind w:left="2880" w:hanging="360"/>
+      </w:pPr>
+    </w:lvl>
+    <w:lvl w:ilvl="4" w:tplc="04160019" w:tentative="1">
+      <w:start w:val="1"/>
+      <w:numFmt w:val="lowerLetter"/>
+      <w:lvlText w:val="%5."/>
+      <w:lvlJc w:val="left"/>
+      <w:pPr>
+        <w:ind w:left="3600" w:hanging="360"/>
+      </w:pPr>
+    </w:lvl>
+    <w:lvl w:ilvl="5" w:tplc="0416001B" w:tentative="1">
+      <w:start w:val="1"/>
+      <w:numFmt w:val="lowerRoman"/>
+      <w:lvlText w:val="%6."/>
+      <w:lvlJc w:val="right"/>
+      <w:pPr>
+        <w:ind w:left="4320" w:hanging="180"/>
+      </w:pPr>
+    </w:lvl>
+    <w:lvl w:ilvl="6" w:tplc="0416000F" w:tentative="1">
+      <w:start w:val="1"/>
+      <w:numFmt w:val="decimal"/>
+      <w:lvlText w:val="%7."/>
+      <w:lvlJc w:val="left"/>
+      <w:pPr>
+        <w:ind w:left="5040" w:hanging="360"/>
+      </w:pPr>
+    </w:lvl>
+    <w:lvl w:ilvl="7" w:tplc="04160019" w:tentative="1">
+      <w:start w:val="1"/>
+      <w:numFmt w:val="lowerLetter"/>
+      <w:lvlText w:val="%8."/>
+      <w:lvlJc w:val="left"/>
+      <w:pPr>
+        <w:ind w:left="5760" w:hanging="360"/>
+      </w:pPr>
+    </w:lvl>
+    <w:lvl w:ilvl="8" w:tplc="0416001B" w:tentative="1">
+      <w:start w:val="1"/>
+      <w:numFmt w:val="lowerRoman"/>
+      <w:lvlText w:val="%9."/>
+      <w:lvlJc w:val="right"/>
+      <w:pPr>
+        <w:ind w:left="6480" w:hanging="180"/>
+      </w:pPr>
+    </w:lvl>
+  </w:abstractNum>
+  <w:abstractNum w:abstractNumId="9" w15:restartNumberingAfterBreak="0">
+    <w:nsid w:val="469058DA"/>
+    <w:multiLevelType w:val="hybridMultilevel"/>
+    <w:tmpl w:val="FA368D98"/>
+    <w:lvl w:ilvl="0" w:tplc="04160011">
+      <w:start w:val="1"/>
+      <w:numFmt w:val="decimal"/>
+      <w:lvlText w:val="%1)"/>
+      <w:lvlJc w:val="left"/>
+      <w:pPr>
+        <w:ind w:left="720" w:hanging="360"/>
+      </w:pPr>
+      <w:rPr>
+        <w:rFonts w:hint="default"/>
+      </w:rPr>
+    </w:lvl>
+    <w:lvl w:ilvl="1" w:tplc="04160019" w:tentative="1">
+      <w:start w:val="1"/>
+      <w:numFmt w:val="lowerLetter"/>
+      <w:lvlText w:val="%2."/>
+      <w:lvlJc w:val="left"/>
+      <w:pPr>
+        <w:ind w:left="1440" w:hanging="360"/>
+      </w:pPr>
+    </w:lvl>
+    <w:lvl w:ilvl="2" w:tplc="0416001B" w:tentative="1">
+      <w:start w:val="1"/>
+      <w:numFmt w:val="lowerRoman"/>
+      <w:lvlText w:val="%3."/>
+      <w:lvlJc w:val="right"/>
+      <w:pPr>
+        <w:ind w:left="2160" w:hanging="180"/>
+      </w:pPr>
+    </w:lvl>
+    <w:lvl w:ilvl="3" w:tplc="0416000F" w:tentative="1">
+      <w:start w:val="1"/>
+      <w:numFmt w:val="decimal"/>
+      <w:lvlText w:val="%4."/>
+      <w:lvlJc w:val="left"/>
+      <w:pPr>
+        <w:ind w:left="2880" w:hanging="360"/>
+      </w:pPr>
+    </w:lvl>
+    <w:lvl w:ilvl="4" w:tplc="04160019" w:tentative="1">
+      <w:start w:val="1"/>
+      <w:numFmt w:val="lowerLetter"/>
+      <w:lvlText w:val="%5."/>
+      <w:lvlJc w:val="left"/>
+      <w:pPr>
+        <w:ind w:left="3600" w:hanging="360"/>
+      </w:pPr>
+    </w:lvl>
+    <w:lvl w:ilvl="5" w:tplc="0416001B" w:tentative="1">
+      <w:start w:val="1"/>
+      <w:numFmt w:val="lowerRoman"/>
+      <w:lvlText w:val="%6."/>
+      <w:lvlJc w:val="right"/>
+      <w:pPr>
+        <w:ind w:left="4320" w:hanging="180"/>
+      </w:pPr>
+    </w:lvl>
+    <w:lvl w:ilvl="6" w:tplc="0416000F" w:tentative="1">
+      <w:start w:val="1"/>
+      <w:numFmt w:val="decimal"/>
+      <w:lvlText w:val="%7."/>
+      <w:lvlJc w:val="left"/>
+      <w:pPr>
+        <w:ind w:left="5040" w:hanging="360"/>
+      </w:pPr>
+    </w:lvl>
+    <w:lvl w:ilvl="7" w:tplc="04160019" w:tentative="1">
+      <w:start w:val="1"/>
+      <w:numFmt w:val="lowerLetter"/>
+      <w:lvlText w:val="%8."/>
+      <w:lvlJc w:val="left"/>
+      <w:pPr>
+        <w:ind w:left="5760" w:hanging="360"/>
+      </w:pPr>
+    </w:lvl>
+    <w:lvl w:ilvl="8" w:tplc="0416001B" w:tentative="1">
+      <w:start w:val="1"/>
+      <w:numFmt w:val="lowerRoman"/>
+      <w:lvlText w:val="%9."/>
+      <w:lvlJc w:val="right"/>
+      <w:pPr>
+        <w:ind w:left="6480" w:hanging="180"/>
+      </w:pPr>
+    </w:lvl>
+  </w:abstractNum>
+  <w:abstractNum w:abstractNumId="10" w15:restartNumberingAfterBreak="0">
+    <w:nsid w:val="51C70DE5"/>
+    <w:multiLevelType w:val="hybridMultilevel"/>
+    <w:tmpl w:val="778A457A"/>
+    <w:lvl w:ilvl="0" w:tplc="B1220628">
+      <w:start w:val="1"/>
+      <w:numFmt w:val="decimal"/>
+      <w:lvlText w:val="%1)"/>
+      <w:lvlJc w:val="left"/>
+      <w:pPr>
+        <w:ind w:left="1080" w:hanging="360"/>
+      </w:pPr>
+      <w:rPr>
+        <w:rFonts w:hint="default"/>
+      </w:rPr>
+    </w:lvl>
+    <w:lvl w:ilvl="1" w:tplc="04160019" w:tentative="1">
+      <w:start w:val="1"/>
+      <w:numFmt w:val="lowerLetter"/>
+      <w:lvlText w:val="%2."/>
+      <w:lvlJc w:val="left"/>
+      <w:pPr>
+        <w:ind w:left="1800" w:hanging="360"/>
+      </w:pPr>
+    </w:lvl>
+    <w:lvl w:ilvl="2" w:tplc="0416001B" w:tentative="1">
+      <w:start w:val="1"/>
+      <w:numFmt w:val="lowerRoman"/>
+      <w:lvlText w:val="%3."/>
+      <w:lvlJc w:val="right"/>
+      <w:pPr>
+        <w:ind w:left="2520" w:hanging="180"/>
+      </w:pPr>
+    </w:lvl>
+    <w:lvl w:ilvl="3" w:tplc="0416000F" w:tentative="1">
+      <w:start w:val="1"/>
+      <w:numFmt w:val="decimal"/>
+      <w:lvlText w:val="%4."/>
+      <w:lvlJc w:val="left"/>
+      <w:pPr>
+        <w:ind w:left="3240" w:hanging="360"/>
+      </w:pPr>
+    </w:lvl>
+    <w:lvl w:ilvl="4" w:tplc="04160019" w:tentative="1">
+      <w:start w:val="1"/>
+      <w:numFmt w:val="lowerLetter"/>
+      <w:lvlText w:val="%5."/>
+      <w:lvlJc w:val="left"/>
+      <w:pPr>
+        <w:ind w:left="3960" w:hanging="360"/>
+      </w:pPr>
+    </w:lvl>
+    <w:lvl w:ilvl="5" w:tplc="0416001B" w:tentative="1">
+      <w:start w:val="1"/>
+      <w:numFmt w:val="lowerRoman"/>
+      <w:lvlText w:val="%6."/>
+      <w:lvlJc w:val="right"/>
+      <w:pPr>
+        <w:ind w:left="4680" w:hanging="180"/>
+      </w:pPr>
+    </w:lvl>
+    <w:lvl w:ilvl="6" w:tplc="0416000F" w:tentative="1">
+      <w:start w:val="1"/>
+      <w:numFmt w:val="decimal"/>
+      <w:lvlText w:val="%7."/>
+      <w:lvlJc w:val="left"/>
+      <w:pPr>
+        <w:ind w:left="5400" w:hanging="360"/>
+      </w:pPr>
+    </w:lvl>
+    <w:lvl w:ilvl="7" w:tplc="04160019" w:tentative="1">
+      <w:start w:val="1"/>
+      <w:numFmt w:val="lowerLetter"/>
+      <w:lvlText w:val="%8."/>
+      <w:lvlJc w:val="left"/>
+      <w:pPr>
+        <w:ind w:left="6120" w:hanging="360"/>
+      </w:pPr>
+    </w:lvl>
+    <w:lvl w:ilvl="8" w:tplc="0416001B" w:tentative="1">
+      <w:start w:val="1"/>
+      <w:numFmt w:val="lowerRoman"/>
+      <w:lvlText w:val="%9."/>
+      <w:lvlJc w:val="right"/>
+      <w:pPr>
+        <w:ind w:left="6840" w:hanging="180"/>
+      </w:pPr>
+    </w:lvl>
+  </w:abstractNum>
+  <w:abstractNum w:abstractNumId="11" w15:restartNumberingAfterBreak="0">
+    <w:nsid w:val="54342355"/>
+    <w:multiLevelType w:val="hybridMultilevel"/>
+    <w:tmpl w:val="F1E0D57C"/>
+    <w:lvl w:ilvl="0" w:tplc="04160011">
+      <w:start w:val="1"/>
+      <w:numFmt w:val="decimal"/>
+      <w:lvlText w:val="%1)"/>
+      <w:lvlJc w:val="left"/>
+      <w:pPr>
+        <w:ind w:left="720" w:hanging="360"/>
+      </w:pPr>
+      <w:rPr>
+        <w:rFonts w:hint="default"/>
+      </w:rPr>
+    </w:lvl>
+    <w:lvl w:ilvl="1" w:tplc="04160019" w:tentative="1">
+      <w:start w:val="1"/>
+      <w:numFmt w:val="lowerLetter"/>
+      <w:lvlText w:val="%2."/>
+      <w:lvlJc w:val="left"/>
+      <w:pPr>
+        <w:ind w:left="1440" w:hanging="360"/>
+      </w:pPr>
+    </w:lvl>
+    <w:lvl w:ilvl="2" w:tplc="0416001B" w:tentative="1">
+      <w:start w:val="1"/>
+      <w:numFmt w:val="lowerRoman"/>
+      <w:lvlText w:val="%3."/>
+      <w:lvlJc w:val="right"/>
+      <w:pPr>
+        <w:ind w:left="2160" w:hanging="180"/>
+      </w:pPr>
+    </w:lvl>
+    <w:lvl w:ilvl="3" w:tplc="0416000F" w:tentative="1">
+      <w:start w:val="1"/>
+      <w:numFmt w:val="decimal"/>
+      <w:lvlText w:val="%4."/>
+      <w:lvlJc w:val="left"/>
+      <w:pPr>
+        <w:ind w:left="2880" w:hanging="360"/>
+      </w:pPr>
+    </w:lvl>
+    <w:lvl w:ilvl="4" w:tplc="04160019" w:tentative="1">
+      <w:start w:val="1"/>
+      <w:numFmt w:val="lowerLetter"/>
+      <w:lvlText w:val="%5."/>
+      <w:lvlJc w:val="left"/>
+      <w:pPr>
+        <w:ind w:left="3600" w:hanging="360"/>
+      </w:pPr>
+    </w:lvl>
+    <w:lvl w:ilvl="5" w:tplc="0416001B" w:tentative="1">
+      <w:start w:val="1"/>
+      <w:numFmt w:val="lowerRoman"/>
+      <w:lvlText w:val="%6."/>
+      <w:lvlJc w:val="right"/>
+      <w:pPr>
+        <w:ind w:left="4320" w:hanging="180"/>
+      </w:pPr>
+    </w:lvl>
+    <w:lvl w:ilvl="6" w:tplc="0416000F" w:tentative="1">
+      <w:start w:val="1"/>
+      <w:numFmt w:val="decimal"/>
+      <w:lvlText w:val="%7."/>
+      <w:lvlJc w:val="left"/>
+      <w:pPr>
+        <w:ind w:left="5040" w:hanging="360"/>
+      </w:pPr>
+    </w:lvl>
+    <w:lvl w:ilvl="7" w:tplc="04160019" w:tentative="1">
+      <w:start w:val="1"/>
+      <w:numFmt w:val="lowerLetter"/>
+      <w:lvlText w:val="%8."/>
+      <w:lvlJc w:val="left"/>
+      <w:pPr>
+        <w:ind w:left="5760" w:hanging="360"/>
+      </w:pPr>
+    </w:lvl>
+    <w:lvl w:ilvl="8" w:tplc="0416001B" w:tentative="1">
+      <w:start w:val="1"/>
+      <w:numFmt w:val="lowerRoman"/>
+      <w:lvlText w:val="%9."/>
+      <w:lvlJc w:val="right"/>
+      <w:pPr>
+        <w:ind w:left="6480" w:hanging="180"/>
+      </w:pPr>
+    </w:lvl>
+  </w:abstractNum>
+  <w:abstractNum w:abstractNumId="12" w15:restartNumberingAfterBreak="0">
+    <w:nsid w:val="62E233C2"/>
+    <w:multiLevelType w:val="hybridMultilevel"/>
+    <w:tmpl w:val="5FDA9C8E"/>
+    <w:lvl w:ilvl="0" w:tplc="04160011">
+      <w:start w:val="1"/>
+      <w:numFmt w:val="decimal"/>
+      <w:lvlText w:val="%1)"/>
+      <w:lvlJc w:val="left"/>
+      <w:pPr>
+        <w:ind w:left="720" w:hanging="360"/>
+      </w:pPr>
+      <w:rPr>
+        <w:rFonts w:hint="default"/>
+      </w:rPr>
+    </w:lvl>
+    <w:lvl w:ilvl="1" w:tplc="04160019" w:tentative="1">
+      <w:start w:val="1"/>
+      <w:numFmt w:val="lowerLetter"/>
+      <w:lvlText w:val="%2."/>
+      <w:lvlJc w:val="left"/>
+      <w:pPr>
+        <w:ind w:left="1440" w:hanging="360"/>
+      </w:pPr>
+    </w:lvl>
+    <w:lvl w:ilvl="2" w:tplc="0416001B" w:tentative="1">
+      <w:start w:val="1"/>
+      <w:numFmt w:val="lowerRoman"/>
+      <w:lvlText w:val="%3."/>
+      <w:lvlJc w:val="right"/>
+      <w:pPr>
+        <w:ind w:left="2160" w:hanging="180"/>
+      </w:pPr>
+    </w:lvl>
+    <w:lvl w:ilvl="3" w:tplc="0416000F" w:tentative="1">
+      <w:start w:val="1"/>
+      <w:numFmt w:val="decimal"/>
+      <w:lvlText w:val="%4."/>
+      <w:lvlJc w:val="left"/>
+      <w:pPr>
+        <w:ind w:left="2880" w:hanging="360"/>
+      </w:pPr>
+    </w:lvl>
+    <w:lvl w:ilvl="4" w:tplc="04160019" w:tentative="1">
+      <w:start w:val="1"/>
+      <w:numFmt w:val="lowerLetter"/>
+      <w:lvlText w:val="%5."/>
+      <w:lvlJc w:val="left"/>
+      <w:pPr>
+        <w:ind w:left="3600" w:hanging="360"/>
+      </w:pPr>
+    </w:lvl>
+    <w:lvl w:ilvl="5" w:tplc="0416001B" w:tentative="1">
+      <w:start w:val="1"/>
+      <w:numFmt w:val="lowerRoman"/>
+      <w:lvlText w:val="%6."/>
+      <w:lvlJc w:val="right"/>
+      <w:pPr>
+        <w:ind w:left="4320" w:hanging="180"/>
+      </w:pPr>
+    </w:lvl>
+    <w:lvl w:ilvl="6" w:tplc="0416000F" w:tentative="1">
+      <w:start w:val="1"/>
+      <w:numFmt w:val="decimal"/>
+      <w:lvlText w:val="%7."/>
+      <w:lvlJc w:val="left"/>
+      <w:pPr>
+        <w:ind w:left="5040" w:hanging="360"/>
+      </w:pPr>
+    </w:lvl>
+    <w:lvl w:ilvl="7" w:tplc="04160019" w:tentative="1">
+      <w:start w:val="1"/>
+      <w:numFmt w:val="lowerLetter"/>
+      <w:lvlText w:val="%8."/>
+      <w:lvlJc w:val="left"/>
+      <w:pPr>
+        <w:ind w:left="5760" w:hanging="360"/>
+      </w:pPr>
+    </w:lvl>
+    <w:lvl w:ilvl="8" w:tplc="0416001B" w:tentative="1">
+      <w:start w:val="1"/>
+      <w:numFmt w:val="lowerRoman"/>
+      <w:lvlText w:val="%9."/>
+      <w:lvlJc w:val="right"/>
+      <w:pPr>
+        <w:ind w:left="6480" w:hanging="180"/>
+      </w:pPr>
+    </w:lvl>
+  </w:abstractNum>
+  <w:abstractNum w:abstractNumId="13" w15:restartNumberingAfterBreak="0">
+    <w:nsid w:val="6D495E3D"/>
+    <w:multiLevelType w:val="hybridMultilevel"/>
+    <w:tmpl w:val="257C5A8C"/>
+    <w:lvl w:ilvl="0" w:tplc="04160011">
+      <w:start w:val="1"/>
+      <w:numFmt w:val="decimal"/>
+      <w:lvlText w:val="%1)"/>
+      <w:lvlJc w:val="left"/>
+      <w:pPr>
+        <w:ind w:left="720" w:hanging="360"/>
+      </w:pPr>
+      <w:rPr>
+        <w:rFonts w:hint="default"/>
+      </w:rPr>
+    </w:lvl>
+    <w:lvl w:ilvl="1" w:tplc="04160019" w:tentative="1">
+      <w:start w:val="1"/>
+      <w:numFmt w:val="lowerLetter"/>
+      <w:lvlText w:val="%2."/>
+      <w:lvlJc w:val="left"/>
+      <w:pPr>
+        <w:ind w:left="1440" w:hanging="360"/>
+      </w:pPr>
+    </w:lvl>
+    <w:lvl w:ilvl="2" w:tplc="0416001B" w:tentative="1">
+      <w:start w:val="1"/>
+      <w:numFmt w:val="lowerRoman"/>
+      <w:lvlText w:val="%3."/>
+      <w:lvlJc w:val="right"/>
+      <w:pPr>
+        <w:ind w:left="2160" w:hanging="180"/>
+      </w:pPr>
+    </w:lvl>
+    <w:lvl w:ilvl="3" w:tplc="0416000F" w:tentative="1">
+      <w:start w:val="1"/>
+      <w:numFmt w:val="decimal"/>
+      <w:lvlText w:val="%4."/>
+      <w:lvlJc w:val="left"/>
+      <w:pPr>
+        <w:ind w:left="2880" w:hanging="360"/>
+      </w:pPr>
+    </w:lvl>
+    <w:lvl w:ilvl="4" w:tplc="04160019" w:tentative="1">
+      <w:start w:val="1"/>
+      <w:numFmt w:val="lowerLetter"/>
+      <w:lvlText w:val="%5."/>
+      <w:lvlJc w:val="left"/>
+      <w:pPr>
+        <w:ind w:left="3600" w:hanging="360"/>
+      </w:pPr>
+    </w:lvl>
+    <w:lvl w:ilvl="5" w:tplc="0416001B" w:tentative="1">
+      <w:start w:val="1"/>
+      <w:numFmt w:val="lowerRoman"/>
+      <w:lvlText w:val="%6."/>
+      <w:lvlJc w:val="right"/>
+      <w:pPr>
+        <w:ind w:left="4320" w:hanging="180"/>
+      </w:pPr>
+    </w:lvl>
+    <w:lvl w:ilvl="6" w:tplc="0416000F" w:tentative="1">
+      <w:start w:val="1"/>
+      <w:numFmt w:val="decimal"/>
+      <w:lvlText w:val="%7."/>
+      <w:lvlJc w:val="left"/>
+      <w:pPr>
+        <w:ind w:left="5040" w:hanging="360"/>
+      </w:pPr>
+    </w:lvl>
+    <w:lvl w:ilvl="7" w:tplc="04160019" w:tentative="1">
+      <w:start w:val="1"/>
+      <w:numFmt w:val="lowerLetter"/>
+      <w:lvlText w:val="%8."/>
+      <w:lvlJc w:val="left"/>
+      <w:pPr>
+        <w:ind w:left="5760" w:hanging="360"/>
+      </w:pPr>
+    </w:lvl>
+    <w:lvl w:ilvl="8" w:tplc="0416001B" w:tentative="1">
+      <w:start w:val="1"/>
+      <w:numFmt w:val="lowerRoman"/>
+      <w:lvlText w:val="%9."/>
+      <w:lvlJc w:val="right"/>
+      <w:pPr>
+        <w:ind w:left="6480" w:hanging="180"/>
+      </w:pPr>
+    </w:lvl>
+  </w:abstractNum>
+  <w:abstractNum w:abstractNumId="14" w15:restartNumberingAfterBreak="0">
+    <w:nsid w:val="76C77BF8"/>
+    <w:multiLevelType w:val="hybridMultilevel"/>
+    <w:tmpl w:val="F2F420DA"/>
+    <w:lvl w:ilvl="0" w:tplc="04160011">
+      <w:start w:val="1"/>
+      <w:numFmt w:val="decimal"/>
+      <w:lvlText w:val="%1)"/>
+      <w:lvlJc w:val="left"/>
+      <w:pPr>
+        <w:ind w:left="720" w:hanging="360"/>
+      </w:pPr>
+      <w:rPr>
+        <w:rFonts w:hint="default"/>
+      </w:rPr>
+    </w:lvl>
+    <w:lvl w:ilvl="1" w:tplc="04160019" w:tentative="1">
+      <w:start w:val="1"/>
+      <w:numFmt w:val="lowerLetter"/>
+      <w:lvlText w:val="%2."/>
+      <w:lvlJc w:val="left"/>
+      <w:pPr>
+        <w:ind w:left="1440" w:hanging="360"/>
+      </w:pPr>
+    </w:lvl>
+    <w:lvl w:ilvl="2" w:tplc="0416001B" w:tentative="1">
+      <w:start w:val="1"/>
+      <w:numFmt w:val="lowerRoman"/>
+      <w:lvlText w:val="%3."/>
+      <w:lvlJc w:val="right"/>
+      <w:pPr>
+        <w:ind w:left="2160" w:hanging="180"/>
+      </w:pPr>
+    </w:lvl>
+    <w:lvl w:ilvl="3" w:tplc="0416000F" w:tentative="1">
+      <w:start w:val="1"/>
+      <w:numFmt w:val="decimal"/>
+      <w:lvlText w:val="%4."/>
+      <w:lvlJc w:val="left"/>
+      <w:pPr>
+        <w:ind w:left="2880" w:hanging="360"/>
+      </w:pPr>
+    </w:lvl>
+    <w:lvl w:ilvl="4" w:tplc="04160019" w:tentative="1">
+      <w:start w:val="1"/>
+      <w:numFmt w:val="lowerLetter"/>
+      <w:lvlText w:val="%5."/>
+      <w:lvlJc w:val="left"/>
+      <w:pPr>
+        <w:ind w:left="3600" w:hanging="360"/>
+      </w:pPr>
+    </w:lvl>
+    <w:lvl w:ilvl="5" w:tplc="0416001B" w:tentative="1">
+      <w:start w:val="1"/>
+      <w:numFmt w:val="lowerRoman"/>
+      <w:lvlText w:val="%6."/>
+      <w:lvlJc w:val="right"/>
+      <w:pPr>
+        <w:ind w:left="4320" w:hanging="180"/>
+      </w:pPr>
+    </w:lvl>
+    <w:lvl w:ilvl="6" w:tplc="0416000F" w:tentative="1">
+      <w:start w:val="1"/>
+      <w:numFmt w:val="decimal"/>
+      <w:lvlText w:val="%7."/>
+      <w:lvlJc w:val="left"/>
+      <w:pPr>
+        <w:ind w:left="5040" w:hanging="360"/>
+      </w:pPr>
+    </w:lvl>
+    <w:lvl w:ilvl="7" w:tplc="04160019" w:tentative="1">
+      <w:start w:val="1"/>
+      <w:numFmt w:val="lowerLetter"/>
+      <w:lvlText w:val="%8."/>
+      <w:lvlJc w:val="left"/>
+      <w:pPr>
+        <w:ind w:left="5760" w:hanging="360"/>
+      </w:pPr>
+    </w:lvl>
+    <w:lvl w:ilvl="8" w:tplc="0416001B" w:tentative="1">
+      <w:start w:val="1"/>
+      <w:numFmt w:val="lowerRoman"/>
+      <w:lvlText w:val="%9."/>
+      <w:lvlJc w:val="right"/>
+      <w:pPr>
+        <w:ind w:left="6480" w:hanging="180"/>
+      </w:pPr>
+    </w:lvl>
+  </w:abstractNum>
+  <w:num w:numId="1">
+    <w:abstractNumId w:val="6"/>
+  </w:num>
+  <w:num w:numId="2">
+    <w:abstractNumId w:val="7"/>
+  </w:num>
+  <w:num w:numId="3">
+    <w:abstractNumId w:val="11"/>
+  </w:num>
+  <w:num w:numId="4">
+    <w:abstractNumId w:val="13"/>
+  </w:num>
+  <w:num w:numId="5">
+    <w:abstractNumId w:val="10"/>
+  </w:num>
+  <w:num w:numId="6">
+    <w:abstractNumId w:val="12"/>
+  </w:num>
+  <w:num w:numId="7">
+    <w:abstractNumId w:val="9"/>
+  </w:num>
+  <w:num w:numId="8">
+    <w:abstractNumId w:val="14"/>
+  </w:num>
+  <w:num w:numId="9">
+    <w:abstractNumId w:val="0"/>
+  </w:num>
+  <w:num w:numId="10">
+    <w:abstractNumId w:val="3"/>
+  </w:num>
+  <w:num w:numId="11">
+    <w:abstractNumId w:val="4"/>
+  </w:num>
+  <w:num w:numId="12">
+    <w:abstractNumId w:val="1"/>
+  </w:num>
+  <w:num w:numId="13">
+    <w:abstractNumId w:val="8"/>
+  </w:num>
+  <w:num w:numId="14">
+    <w:abstractNumId w:val="2"/>
+  </w:num>
+  <w:num w:numId="15">
+    <w:abstractNumId w:val="5"/>
+  </w:num>
+</w:numbering>
 </file>
 
 <file path=word/styles.xml><?xml version="1.0" encoding="utf-8"?>
@@ -5244,6 +9038,17 @@
     <w:uiPriority w:val="99"/>
     <w:rsid w:val="000439AE"/>
   </w:style>
+  <w:style w:type="paragraph" w:styleId="PargrafodaLista">
+    <w:name w:val="List Paragraph"/>
+    <w:basedOn w:val="Normal"/>
+    <w:uiPriority w:val="34"/>
+    <w:qFormat/>
+    <w:rsid w:val="00636B96"/>
+    <w:pPr>
+      <w:ind w:left="720"/>
+      <w:contextualSpacing/>
+    </w:pPr>
+  </w:style>
 </w:styles>
 </file>
 

</xml_diff>